<commit_message>
Se agrego el analisis de la oferta
</commit_message>
<xml_diff>
--- a/Informe Análisis Exploratorio.docx
+++ b/Informe Análisis Exploratorio.docx
@@ -1,6 +1,6 @@
 
 <file path=word/document.xml><?xml version="1.0" encoding="utf-8"?>
-<w:document xmlns:wpc="http://schemas.microsoft.com/office/word/2010/wordprocessingCanvas" xmlns:cx="http://schemas.microsoft.com/office/drawing/2014/chartex" xmlns:cx1="http://schemas.microsoft.com/office/drawing/2015/9/8/chartex" xmlns:mc="http://schemas.openxmlformats.org/markup-compatibility/2006" xmlns:o="urn:schemas-microsoft-com:office:office" xmlns:r="http://schemas.openxmlformats.org/officeDocument/2006/relationships" xmlns:m="http://schemas.openxmlformats.org/officeDocument/2006/math" xmlns:v="urn:schemas-microsoft-com:vml" xmlns:wp14="http://schemas.microsoft.com/office/word/2010/wordprocessingDrawing" xmlns:wp="http://schemas.openxmlformats.org/drawingml/2006/wordprocessingDrawing" xmlns:w10="urn:schemas-microsoft-com:office:word" xmlns:w="http://schemas.openxmlformats.org/wordprocessingml/2006/main" xmlns:w14="http://schemas.microsoft.com/office/word/2010/wordml" xmlns:w15="http://schemas.microsoft.com/office/word/2012/wordml" xmlns:w16se="http://schemas.microsoft.com/office/word/2015/wordml/symex" xmlns:wpg="http://schemas.microsoft.com/office/word/2010/wordprocessingGroup" xmlns:wpi="http://schemas.microsoft.com/office/word/2010/wordprocessingInk" xmlns:wne="http://schemas.microsoft.com/office/word/2006/wordml" xmlns:wps="http://schemas.microsoft.com/office/word/2010/wordprocessingShape" mc:Ignorable="w14 w15 w16se wp14">
+<w:document xmlns:wpc="http://schemas.microsoft.com/office/word/2010/wordprocessingCanvas" xmlns:cx="http://schemas.microsoft.com/office/drawing/2014/chartex" xmlns:cx1="http://schemas.microsoft.com/office/drawing/2015/9/8/chartex" xmlns:cx2="http://schemas.microsoft.com/office/drawing/2015/10/21/chartex" xmlns:cx3="http://schemas.microsoft.com/office/drawing/2016/5/9/chartex" xmlns:cx4="http://schemas.microsoft.com/office/drawing/2016/5/10/chartex" xmlns:cx5="http://schemas.microsoft.com/office/drawing/2016/5/11/chartex" xmlns:cx6="http://schemas.microsoft.com/office/drawing/2016/5/12/chartex" xmlns:cx7="http://schemas.microsoft.com/office/drawing/2016/5/13/chartex" xmlns:cx8="http://schemas.microsoft.com/office/drawing/2016/5/14/chartex" xmlns:mc="http://schemas.openxmlformats.org/markup-compatibility/2006" xmlns:aink="http://schemas.microsoft.com/office/drawing/2016/ink" xmlns:am3d="http://schemas.microsoft.com/office/drawing/2017/model3d" xmlns:o="urn:schemas-microsoft-com:office:office" xmlns:r="http://schemas.openxmlformats.org/officeDocument/2006/relationships" xmlns:m="http://schemas.openxmlformats.org/officeDocument/2006/math" xmlns:v="urn:schemas-microsoft-com:vml" xmlns:wp14="http://schemas.microsoft.com/office/word/2010/wordprocessingDrawing" xmlns:wp="http://schemas.openxmlformats.org/drawingml/2006/wordprocessingDrawing" xmlns:w10="urn:schemas-microsoft-com:office:word" xmlns:w="http://schemas.openxmlformats.org/wordprocessingml/2006/main" xmlns:w14="http://schemas.microsoft.com/office/word/2010/wordml" xmlns:w15="http://schemas.microsoft.com/office/word/2012/wordml" xmlns:w16cex="http://schemas.microsoft.com/office/word/2018/wordml/cex" xmlns:w16cid="http://schemas.microsoft.com/office/word/2016/wordml/cid" xmlns:w16="http://schemas.microsoft.com/office/word/2018/wordml" xmlns:w16se="http://schemas.microsoft.com/office/word/2015/wordml/symex" xmlns:wpg="http://schemas.microsoft.com/office/word/2010/wordprocessingGroup" xmlns:wpi="http://schemas.microsoft.com/office/word/2010/wordprocessingInk" xmlns:wne="http://schemas.microsoft.com/office/word/2006/wordml" xmlns:wps="http://schemas.microsoft.com/office/word/2010/wordprocessingShape" mc:Ignorable="w14 w15 w16se w16cid w16 w16cex wp14">
   <w:body>
     <w:p>
       <w:pPr>
@@ -8,39 +8,37 @@
         <w:rPr>
           <w:b/>
           <w:sz w:val="24"/>
-          <w:lang w:val="es-ES"/>
-        </w:rPr>
-      </w:pPr>
-      <w:proofErr w:type="spellStart"/>
+        </w:rPr>
+      </w:pPr>
       <w:r>
         <w:rPr>
           <w:b/>
           <w:sz w:val="24"/>
-          <w:lang w:val="es-ES"/>
-        </w:rPr>
-        <w:t>Mentoría</w:t>
-      </w:r>
-      <w:proofErr w:type="spellEnd"/>
+        </w:rPr>
+        <w:t xml:space="preserve">Mentoría </w:t>
+      </w:r>
+      <w:proofErr w:type="gramStart"/>
       <w:r>
         <w:rPr>
           <w:b/>
           <w:sz w:val="24"/>
-          <w:lang w:val="es-ES"/>
-        </w:rPr>
-        <w:t xml:space="preserve"> -  Diplomatura en Ciencia de Datos y Aprendizaje Automático</w:t>
+        </w:rPr>
+        <w:t>-  Diplomatura</w:t>
+      </w:r>
+      <w:proofErr w:type="gramEnd"/>
+      <w:r>
+        <w:rPr>
+          <w:b/>
+          <w:sz w:val="24"/>
+        </w:rPr>
+        <w:t xml:space="preserve"> en Ciencia de Datos y Aprendizaje Automático</w:t>
       </w:r>
     </w:p>
     <w:p>
       <w:pPr>
         <w:jc w:val="center"/>
-        <w:rPr>
-          <w:lang w:val="es-ES"/>
-        </w:rPr>
-      </w:pPr>
-      <w:r>
-        <w:rPr>
-          <w:lang w:val="es-ES"/>
-        </w:rPr>
+      </w:pPr>
+      <w:r>
         <w:t>Modelo de recomendación de profesionales médicos para una mejor experiencia de usuarios</w:t>
       </w:r>
     </w:p>
@@ -48,13 +46,11 @@
       <w:pPr>
         <w:rPr>
           <w:b/>
-          <w:lang w:val="es-ES"/>
         </w:rPr>
       </w:pPr>
       <w:r>
         <w:rPr>
           <w:b/>
-          <w:lang w:val="es-ES"/>
         </w:rPr>
         <w:t>Análisis de demanda</w:t>
       </w:r>
@@ -66,151 +62,88 @@
           <w:ilvl w:val="0"/>
           <w:numId w:val="2"/>
         </w:numPr>
-        <w:rPr>
-          <w:lang w:val="es-ES"/>
-        </w:rPr>
-      </w:pPr>
-      <w:r>
-        <w:rPr>
-          <w:lang w:val="es-ES"/>
-        </w:rPr>
+      </w:pPr>
+      <w:r>
         <w:t>Características de los p</w:t>
       </w:r>
       <w:r>
-        <w:rPr>
-          <w:lang w:val="es-ES"/>
-        </w:rPr>
         <w:t>acientes</w:t>
       </w:r>
       <w:r>
-        <w:rPr>
-          <w:lang w:val="es-ES"/>
-        </w:rPr>
         <w:t xml:space="preserve"> y relaciones</w:t>
       </w:r>
     </w:p>
     <w:p>
       <w:pPr>
         <w:jc w:val="both"/>
-        <w:rPr>
-          <w:lang w:val="es-ES"/>
-        </w:rPr>
-      </w:pPr>
-      <w:r>
-        <w:rPr>
-          <w:lang w:val="es-ES"/>
-        </w:rPr>
+      </w:pPr>
+      <w:r>
         <w:t xml:space="preserve">Se han analizado el grupo de variables que se relacionan con las características </w:t>
       </w:r>
       <w:r>
-        <w:rPr>
-          <w:lang w:val="es-ES"/>
-        </w:rPr>
         <w:t xml:space="preserve">propias de los consumidores y las </w:t>
       </w:r>
       <w:r>
-        <w:rPr>
-          <w:lang w:val="es-ES"/>
-        </w:rPr>
         <w:t>generadas a través de</w:t>
       </w:r>
       <w:r>
-        <w:rPr>
-          <w:lang w:val="es-ES"/>
-        </w:rPr>
         <w:t xml:space="preserve"> su vínculo con el prestador de salud.</w:t>
       </w:r>
     </w:p>
     <w:p>
       <w:pPr>
         <w:jc w:val="both"/>
-        <w:rPr>
-          <w:lang w:val="es-ES"/>
-        </w:rPr>
-      </w:pPr>
-      <w:r>
-        <w:rPr>
-          <w:lang w:val="es-ES"/>
-        </w:rPr>
+      </w:pPr>
+      <w:r>
         <w:t xml:space="preserve">Cada registro del </w:t>
       </w:r>
       <w:proofErr w:type="spellStart"/>
       <w:r>
-        <w:rPr>
-          <w:lang w:val="es-ES"/>
-        </w:rPr>
         <w:t>dataset</w:t>
       </w:r>
       <w:proofErr w:type="spellEnd"/>
       <w:r>
-        <w:rPr>
-          <w:lang w:val="es-ES"/>
-        </w:rPr>
         <w:t xml:space="preserve"> original </w:t>
       </w:r>
       <w:r>
-        <w:rPr>
-          <w:lang w:val="es-ES"/>
-        </w:rPr>
         <w:t>se corresponde con un paciente individual y no existen duplicados.</w:t>
       </w:r>
     </w:p>
     <w:p>
       <w:pPr>
         <w:jc w:val="both"/>
-        <w:rPr>
-          <w:lang w:val="es-ES"/>
-        </w:rPr>
-      </w:pPr>
-      <w:r>
-        <w:rPr>
-          <w:lang w:val="es-ES"/>
-        </w:rPr>
+      </w:pPr>
+      <w:r>
         <w:t xml:space="preserve">El </w:t>
       </w:r>
       <w:proofErr w:type="spellStart"/>
       <w:r>
-        <w:rPr>
-          <w:lang w:val="es-ES"/>
-        </w:rPr>
         <w:t>dataset</w:t>
       </w:r>
       <w:proofErr w:type="spellEnd"/>
       <w:r>
-        <w:rPr>
-          <w:lang w:val="es-ES"/>
-        </w:rPr>
         <w:t xml:space="preserve"> cuenta con 1924 registros de los cuales 1228 corresponden a individuos de sexo femenino, por lo cual el </w:t>
       </w:r>
       <w:proofErr w:type="spellStart"/>
       <w:r>
-        <w:rPr>
-          <w:lang w:val="es-ES"/>
-        </w:rPr>
         <w:t>dataset</w:t>
       </w:r>
       <w:proofErr w:type="spellEnd"/>
       <w:r>
-        <w:rPr>
-          <w:lang w:val="es-ES"/>
-        </w:rPr>
         <w:t xml:space="preserve"> se encuentra desbalanceado en relación a esta variable.</w:t>
       </w:r>
     </w:p>
     <w:p>
       <w:pPr>
         <w:jc w:val="center"/>
-        <w:rPr>
-          <w:lang w:val="es-ES"/>
-        </w:rPr>
       </w:pPr>
       <w:r>
         <w:rPr>
           <w:noProof/>
-          <w:lang w:val="es-ES" w:eastAsia="es-ES"/>
+          <w:lang w:eastAsia="es-ES"/>
         </w:rPr>
         <w:drawing>
-          <wp:inline distT="0" distB="0" distL="0" distR="0">
+          <wp:inline distT="0" distB="0" distL="0" distR="0" wp14:anchorId="753C87D8" wp14:editId="2E3451C5">
             <wp:extent cx="1836875" cy="1828800"/>
             <wp:effectExtent l="0" t="0" r="0" b="0"/>
             <wp:docPr id="11" name="Imagen 11" descr="C:\Users\arrua\AppData\Local\Microsoft\Windows\INetCache\Content.MSO\21F9E944.tmp"/>
@@ -262,37 +195,25 @@
     <w:p>
       <w:pPr>
         <w:jc w:val="both"/>
-        <w:rPr>
-          <w:lang w:val="es-ES"/>
-        </w:rPr>
-      </w:pPr>
-      <w:r>
-        <w:rPr>
-          <w:lang w:val="es-ES"/>
-        </w:rPr>
+      </w:pPr>
+      <w:r>
         <w:t>En cuanto a la edad de los socios</w:t>
       </w:r>
       <w:r>
-        <w:rPr>
-          <w:lang w:val="es-ES"/>
-        </w:rPr>
         <w:t>, esta variable va desde 0 a 85 años, presentando claramente una asimetría sesgada hacia la derecha. La forma multimodal de la distribución nos permite apreciar rangos de grupos de edad que nos podrían servir en el futuro para categorizar esta variable.</w:t>
       </w:r>
     </w:p>
     <w:p>
       <w:pPr>
         <w:jc w:val="center"/>
-        <w:rPr>
-          <w:lang w:val="es-ES"/>
-        </w:rPr>
       </w:pPr>
       <w:r>
         <w:rPr>
           <w:noProof/>
-          <w:lang w:val="es-ES" w:eastAsia="es-ES"/>
+          <w:lang w:eastAsia="es-ES"/>
         </w:rPr>
         <w:drawing>
-          <wp:inline distT="0" distB="0" distL="0" distR="0">
+          <wp:inline distT="0" distB="0" distL="0" distR="0" wp14:anchorId="2831C66A" wp14:editId="18958DCD">
             <wp:extent cx="3657600" cy="2611326"/>
             <wp:effectExtent l="0" t="0" r="0" b="0"/>
             <wp:docPr id="2" name="Imagen 2" descr="C:\Users\arrua\AppData\Local\Microsoft\Windows\INetCache\Content.MSO\FA953896.tmp"/>
@@ -344,80 +265,50 @@
     <w:p>
       <w:pPr>
         <w:jc w:val="both"/>
-        <w:rPr>
-          <w:lang w:val="es-ES"/>
-        </w:rPr>
-      </w:pPr>
-      <w:r>
-        <w:rPr>
-          <w:lang w:val="es-ES"/>
-        </w:rPr>
+      </w:pPr>
+      <w:r>
         <w:t>El gráfico anterior nos muestra la distribución teórica de la distribución y nos permite detectar una moda</w:t>
       </w:r>
       <w:r>
-        <w:rPr>
-          <w:lang w:val="es-ES"/>
-        </w:rPr>
         <w:t xml:space="preserve"> y otras dos modas relativas.</w:t>
       </w:r>
     </w:p>
     <w:p>
       <w:pPr>
         <w:jc w:val="both"/>
-        <w:rPr>
-          <w:lang w:val="es-ES"/>
-        </w:rPr>
-      </w:pPr>
-      <w:r>
-        <w:rPr>
-          <w:lang w:val="es-ES"/>
-        </w:rPr>
+      </w:pPr>
+      <w:r>
         <w:t>Claramente existen una gran cantidad de asociados recién nacidos y pediátricos, motivados por la necesidad de asistencia médica de calidad en los primeros años de vida. Esta cantidad disminuye para individuos entre los 10 y 25 años para aumentar luego en la mediana edad, probablemente por el deterioro en el estado de salud en general.</w:t>
       </w:r>
     </w:p>
     <w:p>
       <w:pPr>
         <w:jc w:val="both"/>
-        <w:rPr>
-          <w:lang w:val="es-ES"/>
-        </w:rPr>
-      </w:pPr>
-      <w:r>
-        <w:rPr>
-          <w:lang w:val="es-ES"/>
-        </w:rPr>
+      </w:pPr>
+      <w:r>
         <w:t>Combinando estas</w:t>
       </w:r>
       <w:r>
-        <w:rPr>
-          <w:lang w:val="es-ES"/>
-        </w:rPr>
         <w:t xml:space="preserve"> dos variables, podemos calcular el intervalo de confianza para la diferencia de medias y como dicho intervalo no incluye el cero, podemos asegurar con una probabilidad del 95% que las medias son distintas.</w:t>
       </w:r>
     </w:p>
     <w:p>
       <w:pPr>
         <w:jc w:val="both"/>
-        <w:rPr>
-          <w:lang w:val="es-ES"/>
-        </w:rPr>
       </w:pPr>
     </w:p>
     <w:p>
       <w:pPr>
         <w:jc w:val="center"/>
-        <w:rPr>
-          <w:lang w:val="es-ES"/>
-        </w:rPr>
       </w:pPr>
       <w:r>
         <w:rPr>
           <w:noProof/>
-          <w:lang w:val="es-ES" w:eastAsia="es-ES"/>
+          <w:lang w:eastAsia="es-ES"/>
         </w:rPr>
         <w:lastRenderedPageBreak/>
         <w:drawing>
-          <wp:inline distT="0" distB="0" distL="0" distR="0">
+          <wp:inline distT="0" distB="0" distL="0" distR="0" wp14:anchorId="3C6DBB47" wp14:editId="58B66969">
             <wp:extent cx="3752850" cy="2106619"/>
             <wp:effectExtent l="0" t="0" r="0" b="8255"/>
             <wp:docPr id="3" name="Imagen 3" descr="C:\Users\arrua\AppData\Local\Microsoft\Windows\INetCache\Content.MSO\E7C1A914.tmp"/>
@@ -469,37 +360,25 @@
     <w:p>
       <w:pPr>
         <w:jc w:val="both"/>
-        <w:rPr>
-          <w:lang w:val="es-ES"/>
-        </w:rPr>
-      </w:pPr>
-      <w:r>
-        <w:rPr>
-          <w:lang w:val="es-ES"/>
-        </w:rPr>
+      </w:pPr>
+      <w:r>
         <w:t>En cuanto a la variable Parentesco, se puede observar que no existe una gran diferencia entre la cantidad de socios titulares y otros.</w:t>
       </w:r>
       <w:r>
-        <w:rPr>
-          <w:lang w:val="es-ES"/>
-        </w:rPr>
         <w:t xml:space="preserve"> Relacionándola con la edad, se puede observar que la cantidad de afiliados del parentesco “otro” incluye a individuos a partir de los 17 años aproximadamente, mientras que es posible apreciar que el grupo “titular” comienza a disminuir a medida que aumenta la edad. Existen más pacientes de sexo masculino de temprana edad que de sexo femenino.</w:t>
       </w:r>
     </w:p>
     <w:p>
       <w:pPr>
         <w:jc w:val="center"/>
-        <w:rPr>
-          <w:lang w:val="es-ES"/>
-        </w:rPr>
       </w:pPr>
       <w:r>
         <w:rPr>
           <w:noProof/>
-          <w:lang w:val="es-ES" w:eastAsia="es-ES"/>
+          <w:lang w:eastAsia="es-ES"/>
         </w:rPr>
         <w:drawing>
-          <wp:inline distT="0" distB="0" distL="0" distR="0">
+          <wp:inline distT="0" distB="0" distL="0" distR="0" wp14:anchorId="68F6BA15" wp14:editId="5C4DA8C5">
             <wp:extent cx="1847850" cy="1839728"/>
             <wp:effectExtent l="0" t="0" r="0" b="8255"/>
             <wp:docPr id="12" name="Imagen 12" descr="C:\Users\arrua\AppData\Local\Microsoft\Windows\INetCache\Content.MSO\60C8D3F2.tmp"/>
@@ -551,17 +430,14 @@
     <w:p>
       <w:pPr>
         <w:jc w:val="center"/>
-        <w:rPr>
-          <w:lang w:val="es-ES"/>
-        </w:rPr>
       </w:pPr>
       <w:r>
         <w:rPr>
           <w:noProof/>
-          <w:lang w:val="es-ES" w:eastAsia="es-ES"/>
+          <w:lang w:eastAsia="es-ES"/>
         </w:rPr>
         <w:drawing>
-          <wp:inline distT="0" distB="0" distL="0" distR="0">
+          <wp:inline distT="0" distB="0" distL="0" distR="0" wp14:anchorId="2A50720C" wp14:editId="6B340016">
             <wp:extent cx="5517192" cy="3267075"/>
             <wp:effectExtent l="0" t="0" r="7620" b="0"/>
             <wp:docPr id="5" name="Imagen 5" descr="C:\Users\arrua\AppData\Local\Microsoft\Windows\INetCache\Content.MSO\69509DA0.tmp"/>
@@ -613,46 +489,31 @@
     <w:p>
       <w:pPr>
         <w:jc w:val="both"/>
-        <w:rPr>
-          <w:lang w:val="es-ES"/>
-        </w:rPr>
-      </w:pPr>
-      <w:r>
-        <w:rPr>
-          <w:lang w:val="es-ES"/>
-        </w:rPr>
+      </w:pPr>
+      <w:r>
         <w:t xml:space="preserve">La variable antigüedad nos dice que la mayoría de los pacientes del </w:t>
       </w:r>
       <w:proofErr w:type="spellStart"/>
       <w:r>
-        <w:rPr>
-          <w:lang w:val="es-ES"/>
-        </w:rPr>
         <w:t>dataset</w:t>
       </w:r>
       <w:proofErr w:type="spellEnd"/>
       <w:r>
-        <w:rPr>
-          <w:lang w:val="es-ES"/>
-        </w:rPr>
         <w:t xml:space="preserve"> se afiliaron dentro del último año. Como es esperable, esta cantidad va disminuyendo casi de forma lineal a medida que aumenta la cantidad de años de afiliación.</w:t>
       </w:r>
     </w:p>
     <w:p>
       <w:pPr>
         <w:jc w:val="center"/>
-        <w:rPr>
-          <w:lang w:val="es-ES"/>
-        </w:rPr>
       </w:pPr>
       <w:r>
         <w:rPr>
           <w:noProof/>
-          <w:lang w:val="es-ES" w:eastAsia="es-ES"/>
+          <w:lang w:eastAsia="es-ES"/>
         </w:rPr>
         <w:lastRenderedPageBreak/>
         <w:drawing>
-          <wp:inline distT="0" distB="0" distL="0" distR="0">
+          <wp:inline distT="0" distB="0" distL="0" distR="0" wp14:anchorId="44F44201" wp14:editId="6994FD7F">
             <wp:extent cx="3590925" cy="2569932"/>
             <wp:effectExtent l="0" t="0" r="0" b="1905"/>
             <wp:docPr id="6" name="Imagen 6" descr="C:\Users\arrua\AppData\Local\Microsoft\Windows\INetCache\Content.MSO\59F6F4AE.tmp"/>
@@ -704,56 +565,32 @@
     <w:p>
       <w:pPr>
         <w:jc w:val="both"/>
-        <w:rPr>
-          <w:lang w:val="es-ES"/>
-        </w:rPr>
-      </w:pPr>
-      <w:r>
-        <w:rPr>
-          <w:lang w:val="es-ES"/>
-        </w:rPr>
+      </w:pPr>
+      <w:r>
         <w:t>Relacionándola con la variable sexo, no se encuentran diferencias significa</w:t>
       </w:r>
       <w:r>
-        <w:rPr>
-          <w:lang w:val="es-ES"/>
-        </w:rPr>
         <w:t xml:space="preserve">tivas en la antigüedad por sexo, siendo las medias </w:t>
       </w:r>
       <w:r>
-        <w:rPr>
-          <w:lang w:val="es-ES"/>
-        </w:rPr>
         <w:t xml:space="preserve">de ambas distribuciones </w:t>
       </w:r>
       <w:r>
-        <w:rPr>
-          <w:lang w:val="es-ES"/>
-        </w:rPr>
         <w:t>a simple vista casi iguales.</w:t>
       </w:r>
     </w:p>
-    <w:p>
-      <w:pPr>
-        <w:rPr>
-          <w:lang w:val="es-ES"/>
-        </w:rPr>
-      </w:pPr>
-    </w:p>
+    <w:p/>
     <w:p>
       <w:pPr>
         <w:jc w:val="center"/>
-        <w:rPr>
-          <w:lang w:val="es-ES"/>
-        </w:rPr>
       </w:pPr>
       <w:r>
         <w:rPr>
           <w:noProof/>
-          <w:lang w:val="es-ES" w:eastAsia="es-ES"/>
+          <w:lang w:eastAsia="es-ES"/>
         </w:rPr>
         <w:drawing>
-          <wp:inline distT="0" distB="0" distL="0" distR="0">
+          <wp:inline distT="0" distB="0" distL="0" distR="0" wp14:anchorId="13CDE8E0" wp14:editId="5D6B96E4">
             <wp:extent cx="4981575" cy="2622559"/>
             <wp:effectExtent l="0" t="0" r="0" b="6350"/>
             <wp:docPr id="7" name="Imagen 7" descr="C:\Users\arrua\AppData\Local\Microsoft\Windows\INetCache\Content.MSO\4C1F74EC.tmp"/>
@@ -805,37 +642,20 @@
     <w:p>
       <w:pPr>
         <w:jc w:val="both"/>
-        <w:rPr>
-          <w:lang w:val="es-ES"/>
-        </w:rPr>
-      </w:pPr>
-      <w:r>
-        <w:rPr>
-          <w:lang w:val="es-ES"/>
-        </w:rPr>
+      </w:pPr>
+      <w:r>
         <w:t>Se observa que casi la totalidad de los pacientes tiene la aplicación descargada, habiendo solamente una cantidad mínima (60 socios) que no cuentan con ella. Este grupo corresponde en mayor medida a pacientes de elevada edad, de sexo femenino.</w:t>
       </w:r>
     </w:p>
-    <w:p>
-      <w:pPr>
-        <w:rPr>
-          <w:lang w:val="es-ES"/>
-        </w:rPr>
-      </w:pPr>
-    </w:p>
-    <w:p>
-      <w:pPr>
-        <w:rPr>
-          <w:lang w:val="es-ES"/>
-        </w:rPr>
-      </w:pPr>
+    <w:p/>
+    <w:p>
       <w:r>
         <w:rPr>
           <w:noProof/>
-          <w:lang w:val="es-ES" w:eastAsia="es-ES"/>
+          <w:lang w:eastAsia="es-ES"/>
         </w:rPr>
         <w:drawing>
-          <wp:inline distT="0" distB="0" distL="0" distR="0">
+          <wp:inline distT="0" distB="0" distL="0" distR="0" wp14:anchorId="0388878B" wp14:editId="27C48363">
             <wp:extent cx="2364652" cy="2009732"/>
             <wp:effectExtent l="0" t="0" r="0" b="0"/>
             <wp:docPr id="8" name="Imagen 8" descr="C:\Users\arrua\AppData\Local\Microsoft\Windows\INetCache\Content.MSO\996B8EDB.tmp"/>
@@ -886,10 +706,10 @@
       <w:r>
         <w:rPr>
           <w:noProof/>
-          <w:lang w:val="es-ES" w:eastAsia="es-ES"/>
+          <w:lang w:eastAsia="es-ES"/>
         </w:rPr>
         <w:drawing>
-          <wp:inline distT="0" distB="0" distL="0" distR="0">
+          <wp:inline distT="0" distB="0" distL="0" distR="0" wp14:anchorId="38F14708" wp14:editId="1B3EBE1F">
             <wp:extent cx="4124325" cy="2034871"/>
             <wp:effectExtent l="0" t="0" r="0" b="3810"/>
             <wp:docPr id="9" name="Imagen 9" descr="C:\Users\arrua\AppData\Local\Microsoft\Windows\INetCache\Content.MSO\DC5968A1.tmp"/>
@@ -938,81 +758,45 @@
         </w:drawing>
       </w:r>
     </w:p>
-    <w:p>
-      <w:pPr>
-        <w:rPr>
-          <w:lang w:val="es-ES"/>
-        </w:rPr>
-      </w:pPr>
-    </w:p>
-    <w:p>
-      <w:pPr>
-        <w:rPr>
-          <w:lang w:val="es-ES"/>
-        </w:rPr>
-      </w:pPr>
-    </w:p>
+    <w:p/>
+    <w:p/>
     <w:p>
       <w:pPr>
         <w:jc w:val="both"/>
-        <w:rPr>
-          <w:lang w:val="es-ES"/>
-        </w:rPr>
-      </w:pPr>
-      <w:r>
-        <w:rPr>
-          <w:lang w:val="es-ES"/>
-        </w:rPr>
+      </w:pPr>
+      <w:r>
         <w:lastRenderedPageBreak/>
         <w:t xml:space="preserve">En el </w:t>
       </w:r>
       <w:proofErr w:type="spellStart"/>
       <w:r>
-        <w:rPr>
-          <w:lang w:val="es-ES"/>
-        </w:rPr>
         <w:t>dataset</w:t>
       </w:r>
       <w:proofErr w:type="spellEnd"/>
       <w:r>
-        <w:rPr>
-          <w:lang w:val="es-ES"/>
-        </w:rPr>
         <w:t xml:space="preserve"> se indica que los asociados pueden pe</w:t>
       </w:r>
       <w:r>
-        <w:rPr>
-          <w:lang w:val="es-ES"/>
-        </w:rPr>
         <w:t>rtenecer a tres planes (a, b o c) siendo el b el que más afiliados tiene. En los grupos se respeta la proporción por sexo</w:t>
       </w:r>
       <w:r>
-        <w:rPr>
-          <w:lang w:val="es-ES"/>
-        </w:rPr>
         <w:t xml:space="preserve"> observada en el análisis inicial</w:t>
       </w:r>
       <w:r>
-        <w:rPr>
-          <w:lang w:val="es-ES"/>
-        </w:rPr>
         <w:t>. El plan c es donde menos individuos se contabilizan, tal vez por ser el plan más costoso.</w:t>
       </w:r>
     </w:p>
     <w:p>
       <w:pPr>
         <w:jc w:val="center"/>
-        <w:rPr>
-          <w:lang w:val="es-ES"/>
-        </w:rPr>
       </w:pPr>
       <w:r>
         <w:rPr>
           <w:noProof/>
-          <w:lang w:val="es-ES" w:eastAsia="es-ES"/>
+          <w:lang w:eastAsia="es-ES"/>
         </w:rPr>
         <w:drawing>
-          <wp:inline distT="0" distB="0" distL="0" distR="0">
+          <wp:inline distT="0" distB="0" distL="0" distR="0" wp14:anchorId="5110784A" wp14:editId="7FE37E3A">
             <wp:extent cx="2019300" cy="2046406"/>
             <wp:effectExtent l="0" t="0" r="0" b="0"/>
             <wp:docPr id="10" name="Imagen 10" descr="C:\Users\arrua\AppData\Local\Microsoft\Windows\INetCache\Content.MSO\F974E546.tmp"/>
@@ -1064,17 +848,14 @@
     <w:p>
       <w:pPr>
         <w:jc w:val="center"/>
-        <w:rPr>
-          <w:lang w:val="es-ES"/>
-        </w:rPr>
       </w:pPr>
       <w:r>
         <w:rPr>
           <w:noProof/>
-          <w:lang w:val="es-ES" w:eastAsia="es-ES"/>
+          <w:lang w:eastAsia="es-ES"/>
         </w:rPr>
         <w:drawing>
-          <wp:inline distT="0" distB="0" distL="0" distR="0">
+          <wp:inline distT="0" distB="0" distL="0" distR="0" wp14:anchorId="556E84FC" wp14:editId="0BF09297">
             <wp:extent cx="6645910" cy="3315543"/>
             <wp:effectExtent l="0" t="0" r="2540" b="0"/>
             <wp:docPr id="13" name="Imagen 13" descr="C:\Users\arrua\AppData\Local\Microsoft\Windows\INetCache\Content.MSO\2BC848D0.tmp"/>
@@ -1126,20 +907,11 @@
     <w:p>
       <w:pPr>
         <w:jc w:val="both"/>
-        <w:rPr>
-          <w:lang w:val="es-ES"/>
-        </w:rPr>
-      </w:pPr>
-      <w:r>
-        <w:rPr>
-          <w:lang w:val="es-ES"/>
-        </w:rPr>
+      </w:pPr>
+      <w:r>
         <w:t>No se observan diferencias significativas en la distribución de estos tres grupos por edad y por sexo.</w:t>
       </w:r>
       <w:r>
-        <w:rPr>
-          <w:lang w:val="es-ES"/>
-        </w:rPr>
         <w:t xml:space="preserve"> Se realizar algunas observaciones menores como: </w:t>
       </w:r>
     </w:p>
@@ -1151,14 +923,8 @@
           <w:numId w:val="4"/>
         </w:numPr>
         <w:jc w:val="both"/>
-        <w:rPr>
-          <w:lang w:val="es-ES"/>
-        </w:rPr>
-      </w:pPr>
-      <w:r>
-        <w:rPr>
-          <w:lang w:val="es-ES"/>
-        </w:rPr>
+      </w:pPr>
+      <w:r>
         <w:t xml:space="preserve">El plan b es elegido en los primeros años de vida en mayor medida por individuos de sexo masculino. </w:t>
       </w:r>
     </w:p>
@@ -1170,31 +936,22 @@
           <w:numId w:val="4"/>
         </w:numPr>
         <w:jc w:val="both"/>
-        <w:rPr>
-          <w:lang w:val="es-ES"/>
-        </w:rPr>
-      </w:pPr>
-      <w:r>
-        <w:rPr>
-          <w:lang w:val="es-ES"/>
-        </w:rPr>
+      </w:pPr>
+      <w:r>
         <w:t>La disminución en la cantidad de afiliados entre los 15 y 25 años es más pronunciada en los hombres que en las mujeres.</w:t>
       </w:r>
     </w:p>
     <w:p>
       <w:pPr>
         <w:jc w:val="center"/>
-        <w:rPr>
-          <w:lang w:val="es-ES"/>
-        </w:rPr>
       </w:pPr>
       <w:r>
         <w:rPr>
           <w:noProof/>
-          <w:lang w:val="es-ES" w:eastAsia="es-ES"/>
+          <w:lang w:eastAsia="es-ES"/>
         </w:rPr>
         <w:drawing>
-          <wp:inline distT="0" distB="0" distL="0" distR="0">
+          <wp:inline distT="0" distB="0" distL="0" distR="0" wp14:anchorId="27345292" wp14:editId="1D5068DB">
             <wp:extent cx="3800475" cy="2060331"/>
             <wp:effectExtent l="0" t="0" r="0" b="0"/>
             <wp:docPr id="16" name="Imagen 16" descr="C:\Users\arrua\AppData\Local\Microsoft\Windows\INetCache\Content.MSO\C2D9FB8A.tmp"/>
@@ -1244,19 +1001,14 @@
       </w:r>
     </w:p>
     <w:p>
-      <w:pPr>
-        <w:rPr>
-          <w:lang w:val="es-ES"/>
-        </w:rPr>
-      </w:pPr>
       <w:r>
         <w:rPr>
           <w:noProof/>
-          <w:lang w:val="es-ES" w:eastAsia="es-ES"/>
+          <w:lang w:eastAsia="es-ES"/>
         </w:rPr>
         <w:lastRenderedPageBreak/>
         <w:drawing>
-          <wp:inline distT="0" distB="0" distL="0" distR="0">
+          <wp:inline distT="0" distB="0" distL="0" distR="0" wp14:anchorId="30D36DC7" wp14:editId="3A274B6D">
             <wp:extent cx="6645910" cy="4272371"/>
             <wp:effectExtent l="0" t="0" r="2540" b="0"/>
             <wp:docPr id="15" name="Imagen 15" descr="C:\Users\arrua\AppData\Local\Microsoft\Windows\INetCache\Content.MSO\70FBB1C.tmp"/>
@@ -1308,69 +1060,42 @@
     <w:p>
       <w:pPr>
         <w:jc w:val="both"/>
-        <w:rPr>
-          <w:lang w:val="es-ES"/>
-        </w:rPr>
-      </w:pPr>
-      <w:r>
-        <w:rPr>
-          <w:lang w:val="es-ES"/>
-        </w:rPr>
+      </w:pPr>
+      <w:r>
         <w:t>En cuanto al análisis por segmentos, se puede observar claramente que en todos los casos los afiliados de sexo femenino tienen mayor edad. El segmento empresa_tipo_1 es el mayoritariamente elegido por los pacientes de elevada e</w:t>
       </w:r>
       <w:r>
-        <w:rPr>
-          <w:lang w:val="es-ES"/>
-        </w:rPr>
         <w:t>dad, ya que se puede apreciar có</w:t>
       </w:r>
       <w:r>
-        <w:rPr>
-          <w:lang w:val="es-ES"/>
-        </w:rPr>
         <w:t xml:space="preserve">mo la cantidad de pacientes en el resto de segmentos disminuye a medida que aumenta </w:t>
       </w:r>
       <w:proofErr w:type="spellStart"/>
       <w:r>
-        <w:rPr>
-          <w:lang w:val="es-ES"/>
-        </w:rPr>
         <w:t>edad_encoded</w:t>
       </w:r>
       <w:proofErr w:type="spellEnd"/>
       <w:r>
-        <w:rPr>
-          <w:lang w:val="es-ES"/>
-        </w:rPr>
         <w:t xml:space="preserve">, mientras que </w:t>
       </w:r>
       <w:r>
-        <w:rPr>
-          <w:lang w:val="es-ES"/>
-        </w:rPr>
         <w:t>en el segmento de interés</w:t>
       </w:r>
       <w:r>
-        <w:rPr>
-          <w:lang w:val="es-ES"/>
-        </w:rPr>
         <w:t xml:space="preserve"> ocurre lo contrario.</w:t>
       </w:r>
     </w:p>
     <w:p>
       <w:pPr>
         <w:jc w:val="center"/>
-        <w:rPr>
-          <w:lang w:val="es-ES"/>
-        </w:rPr>
       </w:pPr>
       <w:r>
         <w:rPr>
           <w:noProof/>
-          <w:lang w:val="es-ES" w:eastAsia="es-ES"/>
+          <w:lang w:eastAsia="es-ES"/>
         </w:rPr>
         <w:drawing>
-          <wp:inline distT="0" distB="0" distL="0" distR="0">
+          <wp:inline distT="0" distB="0" distL="0" distR="0" wp14:anchorId="1085702A" wp14:editId="6A2CAD62">
             <wp:extent cx="3905250" cy="2192167"/>
             <wp:effectExtent l="0" t="0" r="0" b="0"/>
             <wp:docPr id="17" name="Imagen 17" descr="C:\Users\arrua\AppData\Local\Microsoft\Windows\INetCache\Content.MSO\64960C28.tmp"/>
@@ -1422,17 +1147,14 @@
     <w:p>
       <w:pPr>
         <w:jc w:val="center"/>
-        <w:rPr>
-          <w:lang w:val="es-ES"/>
-        </w:rPr>
       </w:pPr>
       <w:r>
         <w:rPr>
           <w:noProof/>
-          <w:lang w:val="es-ES" w:eastAsia="es-ES"/>
+          <w:lang w:eastAsia="es-ES"/>
         </w:rPr>
         <w:drawing>
-          <wp:inline distT="0" distB="0" distL="0" distR="0">
+          <wp:inline distT="0" distB="0" distL="0" distR="0" wp14:anchorId="4F04764C" wp14:editId="793B1873">
             <wp:extent cx="3305175" cy="1864563"/>
             <wp:effectExtent l="0" t="0" r="0" b="2540"/>
             <wp:docPr id="18" name="Imagen 18" descr="C:\Users\arrua\AppData\Local\Microsoft\Windows\INetCache\Content.MSO\9445CC76.tmp"/>
@@ -1484,14 +1206,8 @@
     <w:p>
       <w:pPr>
         <w:jc w:val="both"/>
-        <w:rPr>
-          <w:lang w:val="es-ES"/>
-        </w:rPr>
-      </w:pPr>
-      <w:r>
-        <w:rPr>
-          <w:lang w:val="es-ES"/>
-        </w:rPr>
+      </w:pPr>
+      <w:r>
         <w:lastRenderedPageBreak/>
         <w:t xml:space="preserve">Se observa que la distribución de la puntuación por sexo en ambos casos es prácticamente la misma, siendo los afiliados de sexo femenino los que mejor devolución del servicio han dado. </w:t>
       </w:r>
@@ -1499,50 +1215,27 @@
     <w:p>
       <w:pPr>
         <w:jc w:val="both"/>
-        <w:rPr>
-          <w:lang w:val="es-ES"/>
-        </w:rPr>
-      </w:pPr>
-      <w:bookmarkStart w:id="0" w:name="_GoBack"/>
-      <w:bookmarkEnd w:id="0"/>
-      <w:r>
-        <w:rPr>
-          <w:lang w:val="es-ES"/>
-        </w:rPr>
+      </w:pPr>
+      <w:r>
         <w:t>Resultaría interesante poder categorizar esta variable en malo – regular- bueno o muy bueno.</w:t>
       </w:r>
     </w:p>
     <w:p>
       <w:pPr>
         <w:jc w:val="both"/>
-        <w:rPr>
-          <w:lang w:val="es-ES"/>
-        </w:rPr>
-      </w:pPr>
-      <w:r>
-        <w:rPr>
-          <w:lang w:val="es-ES"/>
-        </w:rPr>
+      </w:pPr>
+      <w:r>
         <w:t>Aparentemente, a pesar de ser el grupo minoritario, el plan c es el que mejor puntuación tiene. Sin embargo, es importante aclarar que la diferencia en la media de calificaciones por plan no varía de manera considerable.</w:t>
       </w:r>
     </w:p>
     <w:p>
       <w:pPr>
         <w:jc w:val="both"/>
-        <w:rPr>
-          <w:lang w:val="es-ES"/>
-        </w:rPr>
-      </w:pPr>
-      <w:r>
-        <w:rPr>
-          <w:lang w:val="es-ES"/>
-        </w:rPr>
+      </w:pPr>
+      <w:r>
         <w:t>El puntaje es una de las variables sobre las cuales se debe centrar nuestro modelo de recomendación y nos per</w:t>
       </w:r>
       <w:r>
-        <w:rPr>
-          <w:lang w:val="es-ES"/>
-        </w:rPr>
         <w:t>mitirá enfocarnos en la mejora de un determinado grupo.</w:t>
       </w:r>
     </w:p>
@@ -1553,43 +1246,24 @@
           <w:ilvl w:val="0"/>
           <w:numId w:val="2"/>
         </w:numPr>
-        <w:rPr>
-          <w:lang w:val="es-ES"/>
-        </w:rPr>
-      </w:pPr>
-      <w:r>
-        <w:rPr>
-          <w:lang w:val="es-ES"/>
-        </w:rPr>
+      </w:pPr>
+      <w:r>
         <w:t>Consumos</w:t>
       </w:r>
     </w:p>
     <w:p>
-      <w:pPr>
-        <w:rPr>
-          <w:lang w:val="es-ES"/>
-        </w:rPr>
-      </w:pPr>
-      <w:r>
-        <w:rPr>
-          <w:lang w:val="es-ES"/>
-        </w:rPr>
+      <w:r>
         <w:t>En este caso se han evaluado los consumos de los afiliados para los servicios Pediatría, Nutrición y Clínica Médica.</w:t>
       </w:r>
     </w:p>
     <w:p>
-      <w:pPr>
-        <w:rPr>
-          <w:lang w:val="es-ES"/>
-        </w:rPr>
-      </w:pPr>
       <w:r>
         <w:rPr>
           <w:noProof/>
-          <w:lang w:val="es-ES" w:eastAsia="es-ES"/>
+          <w:lang w:eastAsia="es-ES"/>
         </w:rPr>
         <w:drawing>
-          <wp:inline distT="0" distB="0" distL="0" distR="0">
+          <wp:inline distT="0" distB="0" distL="0" distR="0" wp14:anchorId="6B25E19F" wp14:editId="274D75B1">
             <wp:extent cx="6645910" cy="4434358"/>
             <wp:effectExtent l="0" t="0" r="2540" b="4445"/>
             <wp:docPr id="19" name="Imagen 19" descr="C:\Users\arrua\AppData\Local\Microsoft\Windows\INetCache\Content.MSO\4B77C7F4.tmp"/>
@@ -1641,75 +1315,45 @@
     <w:p>
       <w:pPr>
         <w:jc w:val="both"/>
-        <w:rPr>
-          <w:lang w:val="es-ES"/>
-        </w:rPr>
-      </w:pPr>
-      <w:r>
-        <w:rPr>
-          <w:lang w:val="es-ES"/>
-        </w:rPr>
+      </w:pPr>
+      <w:r>
         <w:t>Es inter</w:t>
       </w:r>
       <w:r>
-        <w:rPr>
-          <w:lang w:val="es-ES"/>
-        </w:rPr>
         <w:t>esante observar có</w:t>
       </w:r>
       <w:r>
-        <w:rPr>
-          <w:lang w:val="es-ES"/>
-        </w:rPr>
         <w:t>mo el servicio de nutricionista es utilizado en casi todo el rango de edad, mientras que los consumos en clínica médica empiezan desde los 13 años</w:t>
       </w:r>
       <w:r>
-        <w:rPr>
-          <w:lang w:val="es-ES"/>
-        </w:rPr>
         <w:t xml:space="preserve"> y se extiende durante el rango restante</w:t>
       </w:r>
       <w:r>
-        <w:rPr>
-          <w:lang w:val="es-ES"/>
-        </w:rPr>
         <w:t>. En cuanto al servicio de pediatría, existen algunos consumos de pa</w:t>
       </w:r>
       <w:r>
-        <w:rPr>
-          <w:lang w:val="es-ES"/>
-        </w:rPr>
         <w:t xml:space="preserve">cientes de edad en torno a los 40 años, que hay que ver si se los trata como </w:t>
       </w:r>
       <w:proofErr w:type="spellStart"/>
       <w:r>
-        <w:rPr>
-          <w:lang w:val="es-ES"/>
-        </w:rPr>
         <w:t>outliers</w:t>
       </w:r>
       <w:proofErr w:type="spellEnd"/>
       <w:r>
-        <w:rPr>
-          <w:lang w:val="es-ES"/>
-        </w:rPr>
         <w:t>.</w:t>
       </w:r>
     </w:p>
     <w:p>
       <w:pPr>
         <w:jc w:val="center"/>
-        <w:rPr>
-          <w:lang w:val="es-ES"/>
-        </w:rPr>
       </w:pPr>
       <w:r>
         <w:rPr>
           <w:noProof/>
-          <w:lang w:val="es-ES" w:eastAsia="es-ES"/>
+          <w:lang w:eastAsia="es-ES"/>
         </w:rPr>
         <w:drawing>
-          <wp:inline distT="0" distB="0" distL="0" distR="0">
+          <wp:inline distT="0" distB="0" distL="0" distR="0" wp14:anchorId="61A8D48D" wp14:editId="24EF097B">
             <wp:extent cx="2942132" cy="1952625"/>
             <wp:effectExtent l="0" t="0" r="0" b="0"/>
             <wp:docPr id="20" name="Imagen 20" descr="C:\Users\arrua\AppData\Local\Microsoft\Windows\INetCache\Content.MSO\87681622.tmp"/>
@@ -1761,18 +1405,15 @@
     <w:p>
       <w:pPr>
         <w:jc w:val="center"/>
-        <w:rPr>
-          <w:lang w:val="es-ES"/>
-        </w:rPr>
       </w:pPr>
       <w:r>
         <w:rPr>
           <w:noProof/>
-          <w:lang w:val="es-ES" w:eastAsia="es-ES"/>
+          <w:lang w:eastAsia="es-ES"/>
         </w:rPr>
         <w:lastRenderedPageBreak/>
         <w:drawing>
-          <wp:inline distT="0" distB="0" distL="0" distR="0">
+          <wp:inline distT="0" distB="0" distL="0" distR="0" wp14:anchorId="014B6883" wp14:editId="44F51F3D">
             <wp:extent cx="5048250" cy="2792256"/>
             <wp:effectExtent l="0" t="0" r="0" b="8255"/>
             <wp:docPr id="21" name="Imagen 21" descr="C:\Users\arrua\AppData\Local\Microsoft\Windows\INetCache\Content.MSO\B1343A80.tmp"/>
@@ -1822,32 +1463,21 @@
       </w:r>
     </w:p>
     <w:p>
-      <w:pPr>
-        <w:rPr>
-          <w:lang w:val="es-ES"/>
-        </w:rPr>
-      </w:pPr>
-      <w:r>
-        <w:rPr>
-          <w:lang w:val="es-ES"/>
-        </w:rPr>
+      <w:r>
         <w:t>El segmento empresa_tipo_1 es el que más consumos de clínica médica tiene. Anteriormente se había observado que este tipo de afiliación era el que más caracteriza a los asociados de edad más avanzada.</w:t>
       </w:r>
     </w:p>
     <w:p>
       <w:pPr>
         <w:jc w:val="center"/>
-        <w:rPr>
-          <w:lang w:val="es-ES"/>
-        </w:rPr>
       </w:pPr>
       <w:r>
         <w:rPr>
           <w:noProof/>
-          <w:lang w:val="es-ES" w:eastAsia="es-ES"/>
+          <w:lang w:eastAsia="es-ES"/>
         </w:rPr>
         <w:drawing>
-          <wp:inline distT="0" distB="0" distL="0" distR="0">
+          <wp:inline distT="0" distB="0" distL="0" distR="0" wp14:anchorId="0ABC431A" wp14:editId="7366F683">
             <wp:extent cx="6645910" cy="4541278"/>
             <wp:effectExtent l="0" t="0" r="2540" b="0"/>
             <wp:docPr id="22" name="Imagen 22" descr="C:\Users\arrua\AppData\Local\Microsoft\Windows\INetCache\Content.MSO\C9A048E.tmp"/>
@@ -1897,57 +1527,23 @@
       </w:r>
     </w:p>
     <w:p>
-      <w:pPr>
-        <w:rPr>
-          <w:lang w:val="es-ES"/>
-        </w:rPr>
-      </w:pPr>
-      <w:r>
-        <w:rPr>
-          <w:lang w:val="es-ES"/>
-        </w:rPr>
+      <w:r>
         <w:t>El servicio de nutrición es donde observa que el promedio del puntaje otorgado es mejor. Se observan una mayor cantidad de calificaciones negativas para el servicio de pediatría.</w:t>
       </w:r>
     </w:p>
-    <w:p>
-      <w:pPr>
-        <w:rPr>
-          <w:lang w:val="es-ES"/>
-        </w:rPr>
-      </w:pPr>
-    </w:p>
-    <w:p>
-      <w:pPr>
-        <w:rPr>
-          <w:lang w:val="es-ES"/>
-        </w:rPr>
-      </w:pPr>
-    </w:p>
-    <w:p>
-      <w:pPr>
-        <w:rPr>
-          <w:lang w:val="es-ES"/>
-        </w:rPr>
-      </w:pPr>
-    </w:p>
-    <w:p>
-      <w:pPr>
-        <w:rPr>
-          <w:lang w:val="es-ES"/>
-        </w:rPr>
-      </w:pPr>
-    </w:p>
+    <w:p/>
+    <w:p/>
+    <w:p/>
+    <w:p/>
     <w:p>
       <w:pPr>
         <w:rPr>
           <w:b/>
-          <w:lang w:val="es-ES"/>
         </w:rPr>
       </w:pPr>
       <w:r>
         <w:rPr>
           <w:b/>
-          <w:lang w:val="es-ES"/>
         </w:rPr>
         <w:lastRenderedPageBreak/>
         <w:t>Gráfico de correlaciones</w:t>
@@ -1956,17 +1552,14 @@
     <w:p>
       <w:pPr>
         <w:jc w:val="center"/>
-        <w:rPr>
-          <w:lang w:val="es-ES"/>
-        </w:rPr>
       </w:pPr>
       <w:r>
         <w:rPr>
           <w:noProof/>
-          <w:lang w:val="es-ES" w:eastAsia="es-ES"/>
+          <w:lang w:eastAsia="es-ES"/>
         </w:rPr>
         <w:drawing>
-          <wp:inline distT="0" distB="0" distL="0" distR="0">
+          <wp:inline distT="0" distB="0" distL="0" distR="0" wp14:anchorId="500BF706" wp14:editId="76108FB2">
             <wp:extent cx="5019675" cy="4807077"/>
             <wp:effectExtent l="0" t="0" r="0" b="0"/>
             <wp:docPr id="23" name="Imagen 23" descr="C:\Users\arrua\AppData\Local\Microsoft\Windows\INetCache\Content.MSO\6C796FCC.tmp"/>
@@ -2016,15 +1609,7 @@
       </w:r>
     </w:p>
     <w:p>
-      <w:pPr>
-        <w:rPr>
-          <w:lang w:val="es-ES"/>
-        </w:rPr>
-      </w:pPr>
-      <w:r>
-        <w:rPr>
-          <w:lang w:val="es-ES"/>
-        </w:rPr>
+      <w:r>
         <w:t>En el gráfico de correlaciones es posible observar las relaciones positivas y negativas entre cada una de las variables. A simple vista:</w:t>
       </w:r>
     </w:p>
@@ -2035,14 +1620,8 @@
           <w:ilvl w:val="0"/>
           <w:numId w:val="5"/>
         </w:numPr>
-        <w:rPr>
-          <w:lang w:val="es-ES"/>
-        </w:rPr>
-      </w:pPr>
-      <w:r>
-        <w:rPr>
-          <w:lang w:val="es-ES"/>
-        </w:rPr>
+      </w:pPr>
+      <w:r>
         <w:t>Edad tiene una correlación positiva con antigüedad y con consumos en clínica médica. Esto pudo ser comprobado en los análisis de la distribución de consumos por edad.</w:t>
       </w:r>
     </w:p>
@@ -2053,28 +1632,16 @@
           <w:ilvl w:val="0"/>
           <w:numId w:val="5"/>
         </w:numPr>
-        <w:rPr>
-          <w:lang w:val="es-ES"/>
-        </w:rPr>
-      </w:pPr>
-      <w:r>
-        <w:rPr>
-          <w:lang w:val="es-ES"/>
-        </w:rPr>
+      </w:pPr>
+      <w:r>
         <w:t xml:space="preserve">Edad tiene una correlación negativa con </w:t>
       </w:r>
       <w:proofErr w:type="spellStart"/>
       <w:r>
-        <w:rPr>
-          <w:lang w:val="es-ES"/>
-        </w:rPr>
         <w:t>consumos_pediatría</w:t>
       </w:r>
       <w:proofErr w:type="spellEnd"/>
       <w:r>
-        <w:rPr>
-          <w:lang w:val="es-ES"/>
-        </w:rPr>
         <w:t>. Esto también ha sido observado al analizar las distribuciones.</w:t>
       </w:r>
     </w:p>
@@ -2085,31 +1652,1205 @@
           <w:ilvl w:val="0"/>
           <w:numId w:val="5"/>
         </w:numPr>
-        <w:rPr>
+      </w:pPr>
+      <w:r>
+        <w:t xml:space="preserve">Edad y </w:t>
+      </w:r>
+      <w:proofErr w:type="spellStart"/>
+      <w:r>
+        <w:t>consumos_nutricionista</w:t>
+      </w:r>
+      <w:proofErr w:type="spellEnd"/>
+      <w:r>
+        <w:t xml:space="preserve"> no presenta correlación. Esto también había sido analizado debido a que era el servicio que prevalecía en casi todo el rango de edades.</w:t>
+      </w:r>
+    </w:p>
+    <w:p/>
+    <w:p/>
+    <w:p/>
+    <w:p/>
+    <w:p/>
+    <w:p/>
+    <w:p/>
+    <w:p/>
+    <w:p/>
+    <w:p/>
+    <w:p/>
+    <w:p>
+      <w:pPr>
+        <w:rPr>
+          <w:b/>
+        </w:rPr>
+      </w:pPr>
+      <w:r>
+        <w:rPr>
+          <w:b/>
+        </w:rPr>
+        <w:t xml:space="preserve">Análisis de </w:t>
+      </w:r>
+      <w:r>
+        <w:rPr>
+          <w:b/>
+        </w:rPr>
+        <w:t>la oferta</w:t>
+      </w:r>
+    </w:p>
+    <w:p>
+      <w:pPr>
+        <w:pStyle w:val="Prrafodelista"/>
+        <w:numPr>
+          <w:ilvl w:val="0"/>
+          <w:numId w:val="6"/>
+        </w:numPr>
+        <w:jc w:val="both"/>
+      </w:pPr>
+      <w:r>
+        <w:t xml:space="preserve">Características de los </w:t>
+      </w:r>
+      <w:r>
+        <w:t>prestadores</w:t>
+      </w:r>
+    </w:p>
+    <w:p>
+      <w:pPr>
+        <w:spacing w:line="276" w:lineRule="auto"/>
+        <w:jc w:val="both"/>
+        <w:rPr>
+          <w:lang w:val="es-AR"/>
+        </w:rPr>
+      </w:pPr>
+      <w:r>
+        <w:t xml:space="preserve">Se </w:t>
+      </w:r>
+      <w:r>
+        <w:rPr>
+          <w:lang w:val="es-AR"/>
+        </w:rPr>
+        <w:t>han</w:t>
+      </w:r>
+      <w:r>
+        <w:t xml:space="preserve"> analizado el grupo de variables que relacionan las características propias de los </w:t>
+      </w:r>
+      <w:r>
+        <w:t>prestadores</w:t>
+      </w:r>
+      <w:r>
+        <w:t xml:space="preserve"> </w:t>
+      </w:r>
+      <w:r>
+        <w:t xml:space="preserve">(médicos/nutricionistas). </w:t>
+      </w:r>
+      <w:r>
+        <w:rPr>
+          <w:lang w:val="es-AR"/>
+        </w:rPr>
+        <w:t>Cada</w:t>
+      </w:r>
+      <w:r>
+        <w:rPr>
+          <w:lang w:val="es-AR"/>
+        </w:rPr>
+        <w:t xml:space="preserve"> registro del </w:t>
+      </w:r>
+      <w:proofErr w:type="spellStart"/>
+      <w:r>
+        <w:rPr>
+          <w:lang w:val="es-AR"/>
+        </w:rPr>
+        <w:t>dataset</w:t>
+      </w:r>
+      <w:proofErr w:type="spellEnd"/>
+      <w:r>
+        <w:rPr>
+          <w:lang w:val="es-AR"/>
+        </w:rPr>
+        <w:t xml:space="preserve"> original se corresponde con un médico/nutricionista y</w:t>
+      </w:r>
+      <w:r>
+        <w:rPr>
+          <w:lang w:val="es-AR"/>
+        </w:rPr>
+        <w:t xml:space="preserve"> no existen </w:t>
+      </w:r>
+      <w:r>
+        <w:rPr>
+          <w:lang w:val="es-AR"/>
+        </w:rPr>
+        <w:t>duplicados. El</w:t>
+      </w:r>
+      <w:r>
+        <w:rPr>
+          <w:lang w:val="es-AR"/>
+        </w:rPr>
+        <w:t xml:space="preserve"> </w:t>
+      </w:r>
+      <w:proofErr w:type="spellStart"/>
+      <w:r>
+        <w:rPr>
+          <w:lang w:val="es-AR"/>
+        </w:rPr>
+        <w:t>dataset</w:t>
+      </w:r>
+      <w:proofErr w:type="spellEnd"/>
+      <w:r>
+        <w:rPr>
+          <w:lang w:val="es-AR"/>
+        </w:rPr>
+        <w:t xml:space="preserve"> cuenta con 196 registros los en su mayoría se corresponde con médicos </w:t>
+      </w:r>
+      <w:r>
+        <w:rPr>
+          <w:lang w:val="es-AR"/>
+        </w:rPr>
+        <w:t>pediatras, esto</w:t>
+      </w:r>
+      <w:r>
+        <w:rPr>
+          <w:lang w:val="es-AR"/>
+        </w:rPr>
+        <w:t xml:space="preserve"> nos da entender que existe un desequilibro en la cantidad de oferentes por </w:t>
+      </w:r>
+      <w:r>
+        <w:rPr>
+          <w:lang w:val="es-AR"/>
+        </w:rPr>
+        <w:t>especialidad</w:t>
+      </w:r>
+      <w:r>
+        <w:rPr>
+          <w:lang w:val="es-AR"/>
+        </w:rPr>
+        <w:t xml:space="preserve"> medica</w:t>
+      </w:r>
+    </w:p>
+    <w:p>
+      <w:pPr>
+        <w:spacing w:line="276" w:lineRule="auto"/>
+        <w:jc w:val="center"/>
+        <w:rPr>
+          <w:lang w:val="es-AR"/>
+        </w:rPr>
+      </w:pPr>
+      <w:r>
+        <w:rPr>
+          <w:noProof/>
+        </w:rPr>
+        <w:drawing>
+          <wp:inline distT="0" distB="0" distL="0" distR="0" wp14:anchorId="765E1FF2" wp14:editId="6BCA7D84">
+            <wp:extent cx="4377128" cy="2353708"/>
+            <wp:effectExtent l="0" t="0" r="4445" b="8890"/>
+            <wp:docPr id="1" name="Imagen 1"/>
+            <wp:cNvGraphicFramePr>
+              <a:graphicFrameLocks xmlns:a="http://schemas.openxmlformats.org/drawingml/2006/main" noChangeAspect="1"/>
+            </wp:cNvGraphicFramePr>
+            <a:graphic xmlns:a="http://schemas.openxmlformats.org/drawingml/2006/main">
+              <a:graphicData uri="http://schemas.openxmlformats.org/drawingml/2006/picture">
+                <pic:pic xmlns:pic="http://schemas.openxmlformats.org/drawingml/2006/picture">
+                  <pic:nvPicPr>
+                    <pic:cNvPr id="0" name="Picture 1"/>
+                    <pic:cNvPicPr>
+                      <a:picLocks noChangeAspect="1" noChangeArrowheads="1"/>
+                    </pic:cNvPicPr>
+                  </pic:nvPicPr>
+                  <pic:blipFill rotWithShape="1">
+                    <a:blip r:embed="rId25">
+                      <a:extLst>
+                        <a:ext uri="{28A0092B-C50C-407E-A947-70E740481C1C}">
+                          <a14:useLocalDpi xmlns:a14="http://schemas.microsoft.com/office/drawing/2010/main" val="0"/>
+                        </a:ext>
+                      </a:extLst>
+                    </a:blip>
+                    <a:srcRect l="5303" t="5177" r="7558" b="1108"/>
+                    <a:stretch/>
+                  </pic:blipFill>
+                  <pic:spPr bwMode="auto">
+                    <a:xfrm>
+                      <a:off x="0" y="0"/>
+                      <a:ext cx="4386779" cy="2358898"/>
+                    </a:xfrm>
+                    <a:prstGeom prst="rect">
+                      <a:avLst/>
+                    </a:prstGeom>
+                    <a:noFill/>
+                    <a:ln>
+                      <a:noFill/>
+                    </a:ln>
+                    <a:extLst>
+                      <a:ext uri="{53640926-AAD7-44D8-BBD7-CCE9431645EC}">
+                        <a14:shadowObscured xmlns:a14="http://schemas.microsoft.com/office/drawing/2010/main"/>
+                      </a:ext>
+                    </a:extLst>
+                  </pic:spPr>
+                </pic:pic>
+              </a:graphicData>
+            </a:graphic>
+          </wp:inline>
+        </w:drawing>
+      </w:r>
+    </w:p>
+    <w:p>
+      <w:pPr>
+        <w:pStyle w:val="NormalWeb"/>
+        <w:spacing w:before="0" w:beforeAutospacing="0" w:after="0" w:afterAutospacing="0"/>
+        <w:rPr>
+          <w:rFonts w:asciiTheme="minorHAnsi" w:hAnsiTheme="minorHAnsi" w:cstheme="minorHAnsi"/>
+          <w:color w:val="000000"/>
+          <w:sz w:val="22"/>
+          <w:szCs w:val="22"/>
+        </w:rPr>
+      </w:pPr>
+      <w:r>
+        <w:rPr>
+          <w:rFonts w:asciiTheme="minorHAnsi" w:hAnsiTheme="minorHAnsi" w:cstheme="minorHAnsi"/>
+          <w:color w:val="000000"/>
+          <w:sz w:val="22"/>
+          <w:szCs w:val="22"/>
+        </w:rPr>
+        <w:t xml:space="preserve">Distribución de las calificaciones </w:t>
+      </w:r>
+    </w:p>
+    <w:p>
+      <w:pPr>
+        <w:pStyle w:val="NormalWeb"/>
+        <w:spacing w:before="0" w:beforeAutospacing="0" w:after="0" w:afterAutospacing="0"/>
+        <w:textAlignment w:val="baseline"/>
+        <w:rPr>
+          <w:rFonts w:asciiTheme="minorHAnsi" w:hAnsiTheme="minorHAnsi" w:cstheme="minorHAnsi"/>
+          <w:color w:val="000000"/>
+          <w:sz w:val="22"/>
+          <w:szCs w:val="22"/>
+        </w:rPr>
+      </w:pPr>
+      <w:r>
+        <w:rPr>
+          <w:rFonts w:asciiTheme="minorHAnsi" w:hAnsiTheme="minorHAnsi" w:cstheme="minorHAnsi"/>
+          <w:color w:val="000000"/>
+          <w:sz w:val="22"/>
+          <w:szCs w:val="22"/>
+        </w:rPr>
+        <w:t xml:space="preserve">El </w:t>
+      </w:r>
+      <w:r>
+        <w:rPr>
+          <w:rFonts w:asciiTheme="minorHAnsi" w:hAnsiTheme="minorHAnsi" w:cstheme="minorHAnsi"/>
+          <w:color w:val="000000"/>
+          <w:sz w:val="22"/>
+          <w:szCs w:val="22"/>
+        </w:rPr>
+        <w:t>r</w:t>
+      </w:r>
+      <w:r>
+        <w:rPr>
+          <w:rFonts w:asciiTheme="minorHAnsi" w:hAnsiTheme="minorHAnsi" w:cstheme="minorHAnsi"/>
+          <w:color w:val="000000"/>
+          <w:sz w:val="22"/>
+          <w:szCs w:val="22"/>
+        </w:rPr>
+        <w:t>ango de calificación</w:t>
+      </w:r>
+      <w:r>
+        <w:rPr>
+          <w:rFonts w:asciiTheme="minorHAnsi" w:hAnsiTheme="minorHAnsi" w:cstheme="minorHAnsi"/>
+          <w:color w:val="000000"/>
+          <w:sz w:val="22"/>
+          <w:szCs w:val="22"/>
+        </w:rPr>
+        <w:t xml:space="preserve"> ronda entre 1.00</w:t>
+      </w:r>
+      <w:r>
+        <w:rPr>
+          <w:rFonts w:asciiTheme="minorHAnsi" w:hAnsiTheme="minorHAnsi" w:cstheme="minorHAnsi"/>
+          <w:color w:val="000000"/>
+          <w:sz w:val="22"/>
+          <w:szCs w:val="22"/>
+        </w:rPr>
+        <w:t xml:space="preserve"> - 9.</w:t>
+      </w:r>
+      <w:r>
+        <w:rPr>
+          <w:rFonts w:asciiTheme="minorHAnsi" w:hAnsiTheme="minorHAnsi" w:cstheme="minorHAnsi"/>
+          <w:color w:val="000000"/>
+          <w:sz w:val="22"/>
+          <w:szCs w:val="22"/>
+        </w:rPr>
+        <w:t>20</w:t>
+      </w:r>
+      <w:r>
+        <w:rPr>
+          <w:rFonts w:asciiTheme="minorHAnsi" w:hAnsiTheme="minorHAnsi" w:cstheme="minorHAnsi"/>
+          <w:color w:val="000000"/>
+          <w:sz w:val="22"/>
+          <w:szCs w:val="22"/>
+        </w:rPr>
+        <w:t>.</w:t>
+      </w:r>
+      <w:r>
+        <w:rPr>
+          <w:rFonts w:asciiTheme="minorHAnsi" w:hAnsiTheme="minorHAnsi" w:cstheme="minorHAnsi"/>
+          <w:color w:val="000000"/>
+          <w:sz w:val="22"/>
+          <w:szCs w:val="22"/>
+        </w:rPr>
+        <w:t xml:space="preserve"> La</w:t>
+      </w:r>
+      <w:r>
+        <w:rPr>
+          <w:rFonts w:asciiTheme="minorHAnsi" w:hAnsiTheme="minorHAnsi" w:cstheme="minorHAnsi"/>
+          <w:color w:val="000000"/>
+          <w:sz w:val="22"/>
+          <w:szCs w:val="22"/>
+        </w:rPr>
+        <w:t xml:space="preserve"> mayoría de los promedios ronda entre un puntaje 4.0 - 5.0, esto nos indica que hay que pensar en mejorar la calidad del servicio que se </w:t>
+      </w:r>
+      <w:r>
+        <w:rPr>
+          <w:rFonts w:asciiTheme="minorHAnsi" w:hAnsiTheme="minorHAnsi" w:cstheme="minorHAnsi"/>
+          <w:color w:val="000000"/>
+          <w:sz w:val="22"/>
+          <w:szCs w:val="22"/>
+        </w:rPr>
+        <w:t>presta</w:t>
+      </w:r>
+      <w:r>
+        <w:rPr>
+          <w:rFonts w:asciiTheme="minorHAnsi" w:hAnsiTheme="minorHAnsi" w:cstheme="minorHAnsi"/>
+          <w:color w:val="000000"/>
+          <w:sz w:val="22"/>
+          <w:szCs w:val="22"/>
+        </w:rPr>
+        <w:t>.</w:t>
+      </w:r>
+    </w:p>
+    <w:p>
+      <w:pPr>
+        <w:rPr>
+          <w:lang w:val="es-AR"/>
+        </w:rPr>
+      </w:pPr>
+      <w:r>
+        <w:rPr>
+          <w:noProof/>
+        </w:rPr>
+        <w:drawing>
+          <wp:inline distT="0" distB="0" distL="0" distR="0" wp14:anchorId="5A090A11" wp14:editId="05A123F2">
+            <wp:extent cx="6471139" cy="2026285"/>
+            <wp:effectExtent l="0" t="0" r="6350" b="0"/>
+            <wp:docPr id="24" name="Imagen 24"/>
+            <wp:cNvGraphicFramePr>
+              <a:graphicFrameLocks xmlns:a="http://schemas.openxmlformats.org/drawingml/2006/main" noChangeAspect="1"/>
+            </wp:cNvGraphicFramePr>
+            <a:graphic xmlns:a="http://schemas.openxmlformats.org/drawingml/2006/main">
+              <a:graphicData uri="http://schemas.openxmlformats.org/drawingml/2006/picture">
+                <pic:pic xmlns:pic="http://schemas.openxmlformats.org/drawingml/2006/picture">
+                  <pic:nvPicPr>
+                    <pic:cNvPr id="0" name="Picture 7"/>
+                    <pic:cNvPicPr>
+                      <a:picLocks noChangeAspect="1" noChangeArrowheads="1"/>
+                    </pic:cNvPicPr>
+                  </pic:nvPicPr>
+                  <pic:blipFill>
+                    <a:blip r:embed="rId26">
+                      <a:extLst>
+                        <a:ext uri="{28A0092B-C50C-407E-A947-70E740481C1C}">
+                          <a14:useLocalDpi xmlns:a14="http://schemas.microsoft.com/office/drawing/2010/main" val="0"/>
+                        </a:ext>
+                      </a:extLst>
+                    </a:blip>
+                    <a:srcRect/>
+                    <a:stretch>
+                      <a:fillRect/>
+                    </a:stretch>
+                  </pic:blipFill>
+                  <pic:spPr bwMode="auto">
+                    <a:xfrm>
+                      <a:off x="0" y="0"/>
+                      <a:ext cx="6486916" cy="2031225"/>
+                    </a:xfrm>
+                    <a:prstGeom prst="rect">
+                      <a:avLst/>
+                    </a:prstGeom>
+                    <a:noFill/>
+                    <a:ln>
+                      <a:noFill/>
+                    </a:ln>
+                  </pic:spPr>
+                </pic:pic>
+              </a:graphicData>
+            </a:graphic>
+          </wp:inline>
+        </w:drawing>
+      </w:r>
+    </w:p>
+    <w:p>
+      <w:pPr>
+        <w:rPr>
+          <w:rFonts w:cstheme="minorHAnsi"/>
+          <w:color w:val="000000"/>
+        </w:rPr>
+      </w:pPr>
+      <w:r>
+        <w:rPr>
+          <w:rFonts w:cstheme="minorHAnsi"/>
+          <w:color w:val="000000"/>
+        </w:rPr>
+        <w:t>Distribución de las calificaciones</w:t>
+      </w:r>
+      <w:r>
+        <w:rPr>
+          <w:rFonts w:cstheme="minorHAnsi"/>
+          <w:color w:val="000000"/>
+        </w:rPr>
+        <w:t xml:space="preserve"> según Especialidad</w:t>
+      </w:r>
+    </w:p>
+    <w:p>
+      <w:pPr>
+        <w:jc w:val="both"/>
+        <w:rPr>
+          <w:lang w:val="es-AR"/>
+        </w:rPr>
+      </w:pPr>
+      <w:r>
+        <w:rPr>
+          <w:rFonts w:cstheme="minorHAnsi"/>
+          <w:color w:val="000000"/>
+        </w:rPr>
+        <w:t xml:space="preserve">Los médicos pediatras obtuvieron los promedios más bajos, esto nos indica </w:t>
+      </w:r>
+      <w:r>
+        <w:rPr>
+          <w:rFonts w:cstheme="minorHAnsi"/>
+          <w:color w:val="000000"/>
+        </w:rPr>
+        <w:t>que,</w:t>
+      </w:r>
+      <w:r>
+        <w:rPr>
+          <w:rFonts w:cstheme="minorHAnsi"/>
+          <w:color w:val="000000"/>
+        </w:rPr>
+        <w:t xml:space="preserve"> si se quiere mejorar la calidad de servicio, el primer paso sería enfocarse y preguntarse porque esta especialidad obtiene puntajes bajos</w:t>
+      </w:r>
+      <w:r>
+        <w:rPr>
+          <w:rFonts w:cstheme="minorHAnsi"/>
+          <w:color w:val="000000"/>
+        </w:rPr>
+        <w:t>.</w:t>
+      </w:r>
+    </w:p>
+    <w:p>
+      <w:pPr>
+        <w:jc w:val="both"/>
+      </w:pPr>
+      <w:r>
+        <w:t xml:space="preserve">El mayor valor de media de los promedios por especialidad la tiene </w:t>
+      </w:r>
+      <w:r>
+        <w:t>los nutricionistas</w:t>
+      </w:r>
+      <w:r>
+        <w:t xml:space="preserve"> por lo que estos fueron los que recibieron un mayor </w:t>
+      </w:r>
+      <w:r>
+        <w:t>número</w:t>
+      </w:r>
+      <w:r>
+        <w:t xml:space="preserve"> de </w:t>
+      </w:r>
+      <w:r>
+        <w:t>calificaciones</w:t>
+      </w:r>
+      <w:r>
+        <w:t xml:space="preserve"> </w:t>
+      </w:r>
+      <w:r>
+        <w:t>altas</w:t>
+      </w:r>
+      <w:r>
+        <w:t xml:space="preserve">. </w:t>
+      </w:r>
+      <w:r>
+        <w:t>Además,</w:t>
+      </w:r>
+      <w:r>
+        <w:t xml:space="preserve"> </w:t>
+      </w:r>
+      <w:r>
+        <w:t>e</w:t>
+      </w:r>
+      <w:r>
+        <w:t>l mayor valor de</w:t>
+      </w:r>
+      <w:r>
+        <w:t xml:space="preserve"> la</w:t>
+      </w:r>
+      <w:r>
+        <w:t xml:space="preserve"> mediana de los promedios por especialidad la tiene </w:t>
+      </w:r>
+      <w:r>
+        <w:t>los nutricionistas</w:t>
+      </w:r>
+      <w:r>
+        <w:t>.</w:t>
+      </w:r>
+    </w:p>
+    <w:p>
+      <w:pPr>
+        <w:pStyle w:val="NormalWeb"/>
+        <w:spacing w:before="0" w:beforeAutospacing="0" w:after="0" w:afterAutospacing="0"/>
+        <w:jc w:val="both"/>
+        <w:textAlignment w:val="baseline"/>
+        <w:rPr>
+          <w:rFonts w:asciiTheme="minorHAnsi" w:hAnsiTheme="minorHAnsi" w:cstheme="minorHAnsi"/>
+          <w:color w:val="000000"/>
+          <w:sz w:val="22"/>
+          <w:szCs w:val="22"/>
           <w:lang w:val="es-ES"/>
         </w:rPr>
       </w:pPr>
-      <w:r>
-        <w:rPr>
-          <w:lang w:val="es-ES"/>
-        </w:rPr>
-        <w:t xml:space="preserve">Edad y </w:t>
-      </w:r>
-      <w:proofErr w:type="spellStart"/>
-      <w:r>
-        <w:rPr>
-          <w:lang w:val="es-ES"/>
-        </w:rPr>
-        <w:t>consumos_nutricionista</w:t>
-      </w:r>
-      <w:proofErr w:type="spellEnd"/>
-      <w:r>
-        <w:rPr>
-          <w:lang w:val="es-ES"/>
-        </w:rPr>
-        <w:t xml:space="preserve"> no presenta correlación. Esto también había sido analizado debido a que era el servicio que prevalecía en casi todo el rango de edades.</w:t>
-      </w:r>
-    </w:p>
+    </w:p>
+    <w:p>
+      <w:pPr>
+        <w:jc w:val="center"/>
+      </w:pPr>
+      <w:r>
+        <w:rPr>
+          <w:noProof/>
+        </w:rPr>
+        <w:lastRenderedPageBreak/>
+        <w:drawing>
+          <wp:inline distT="0" distB="0" distL="0" distR="0" wp14:anchorId="73011009" wp14:editId="5EC55FBF">
+            <wp:extent cx="5905324" cy="5271247"/>
+            <wp:effectExtent l="0" t="0" r="635" b="5715"/>
+            <wp:docPr id="25" name="Imagen 25"/>
+            <wp:cNvGraphicFramePr>
+              <a:graphicFrameLocks xmlns:a="http://schemas.openxmlformats.org/drawingml/2006/main" noChangeAspect="1"/>
+            </wp:cNvGraphicFramePr>
+            <a:graphic xmlns:a="http://schemas.openxmlformats.org/drawingml/2006/main">
+              <a:graphicData uri="http://schemas.openxmlformats.org/drawingml/2006/picture">
+                <pic:pic xmlns:pic="http://schemas.openxmlformats.org/drawingml/2006/picture">
+                  <pic:nvPicPr>
+                    <pic:cNvPr id="0" name="Picture 9"/>
+                    <pic:cNvPicPr>
+                      <a:picLocks noChangeAspect="1" noChangeArrowheads="1"/>
+                    </pic:cNvPicPr>
+                  </pic:nvPicPr>
+                  <pic:blipFill rotWithShape="1">
+                    <a:blip r:embed="rId27">
+                      <a:extLst>
+                        <a:ext uri="{28A0092B-C50C-407E-A947-70E740481C1C}">
+                          <a14:useLocalDpi xmlns:a14="http://schemas.microsoft.com/office/drawing/2010/main" val="0"/>
+                        </a:ext>
+                      </a:extLst>
+                    </a:blip>
+                    <a:srcRect t="9135" r="7388" b="8198"/>
+                    <a:stretch/>
+                  </pic:blipFill>
+                  <pic:spPr bwMode="auto">
+                    <a:xfrm>
+                      <a:off x="0" y="0"/>
+                      <a:ext cx="5912727" cy="5277855"/>
+                    </a:xfrm>
+                    <a:prstGeom prst="rect">
+                      <a:avLst/>
+                    </a:prstGeom>
+                    <a:noFill/>
+                    <a:ln>
+                      <a:noFill/>
+                    </a:ln>
+                    <a:extLst>
+                      <a:ext uri="{53640926-AAD7-44D8-BBD7-CCE9431645EC}">
+                        <a14:shadowObscured xmlns:a14="http://schemas.microsoft.com/office/drawing/2010/main"/>
+                      </a:ext>
+                    </a:extLst>
+                  </pic:spPr>
+                </pic:pic>
+              </a:graphicData>
+            </a:graphic>
+          </wp:inline>
+        </w:drawing>
+      </w:r>
+    </w:p>
+    <w:p>
+      <w:pPr>
+        <w:pStyle w:val="Prrafodelista"/>
+        <w:numPr>
+          <w:ilvl w:val="0"/>
+          <w:numId w:val="6"/>
+        </w:numPr>
+      </w:pPr>
+      <w:r>
+        <w:t>C</w:t>
+      </w:r>
+      <w:r>
+        <w:t>onsumos</w:t>
+      </w:r>
+    </w:p>
+    <w:p>
+      <w:pPr>
+        <w:jc w:val="both"/>
+      </w:pPr>
+      <w:r>
+        <w:t>Distribución</w:t>
+      </w:r>
+      <w:r>
+        <w:t xml:space="preserve"> de los consumos para todas las </w:t>
+      </w:r>
+      <w:r>
+        <w:t>especialidades</w:t>
+      </w:r>
+      <w:r>
+        <w:t>.</w:t>
+      </w:r>
+    </w:p>
+    <w:p>
+      <w:pPr>
+        <w:jc w:val="both"/>
+      </w:pPr>
+      <w:r>
+        <w:t xml:space="preserve">Gran parte de los </w:t>
+      </w:r>
+      <w:r>
+        <w:t>médicos</w:t>
+      </w:r>
+      <w:r>
+        <w:t xml:space="preserve"> brindo entre 0-5 consultas online </w:t>
+      </w:r>
+      <w:r>
+        <w:t>y s</w:t>
+      </w:r>
+      <w:r>
+        <w:t xml:space="preserve">e observa que en pocos </w:t>
+      </w:r>
+      <w:r>
+        <w:t>médicos</w:t>
+      </w:r>
+      <w:r>
+        <w:t xml:space="preserve"> se concentran la mayor cantidad de consumos</w:t>
+      </w:r>
+      <w:r>
+        <w:t>.</w:t>
+      </w:r>
+    </w:p>
+    <w:p>
+      <w:pPr>
+        <w:jc w:val="center"/>
+      </w:pPr>
+      <w:r>
+        <w:rPr>
+          <w:noProof/>
+        </w:rPr>
+        <w:drawing>
+          <wp:inline distT="0" distB="0" distL="0" distR="0" wp14:anchorId="3EEA62FC" wp14:editId="1093D16A">
+            <wp:extent cx="6229978" cy="2049039"/>
+            <wp:effectExtent l="0" t="0" r="0" b="8890"/>
+            <wp:docPr id="27" name="Imagen 27"/>
+            <wp:cNvGraphicFramePr>
+              <a:graphicFrameLocks xmlns:a="http://schemas.openxmlformats.org/drawingml/2006/main" noChangeAspect="1"/>
+            </wp:cNvGraphicFramePr>
+            <a:graphic xmlns:a="http://schemas.openxmlformats.org/drawingml/2006/main">
+              <a:graphicData uri="http://schemas.openxmlformats.org/drawingml/2006/picture">
+                <pic:pic xmlns:pic="http://schemas.openxmlformats.org/drawingml/2006/picture">
+                  <pic:nvPicPr>
+                    <pic:cNvPr id="0" name="Picture 13"/>
+                    <pic:cNvPicPr>
+                      <a:picLocks noChangeAspect="1" noChangeArrowheads="1"/>
+                    </pic:cNvPicPr>
+                  </pic:nvPicPr>
+                  <pic:blipFill rotWithShape="1">
+                    <a:blip r:embed="rId28">
+                      <a:extLst>
+                        <a:ext uri="{28A0092B-C50C-407E-A947-70E740481C1C}">
+                          <a14:useLocalDpi xmlns:a14="http://schemas.microsoft.com/office/drawing/2010/main" val="0"/>
+                        </a:ext>
+                      </a:extLst>
+                    </a:blip>
+                    <a:srcRect t="2116"/>
+                    <a:stretch/>
+                  </pic:blipFill>
+                  <pic:spPr bwMode="auto">
+                    <a:xfrm>
+                      <a:off x="0" y="0"/>
+                      <a:ext cx="6293698" cy="2069996"/>
+                    </a:xfrm>
+                    <a:prstGeom prst="rect">
+                      <a:avLst/>
+                    </a:prstGeom>
+                    <a:noFill/>
+                    <a:ln>
+                      <a:noFill/>
+                    </a:ln>
+                    <a:extLst>
+                      <a:ext uri="{53640926-AAD7-44D8-BBD7-CCE9431645EC}">
+                        <a14:shadowObscured xmlns:a14="http://schemas.microsoft.com/office/drawing/2010/main"/>
+                      </a:ext>
+                    </a:extLst>
+                  </pic:spPr>
+                </pic:pic>
+              </a:graphicData>
+            </a:graphic>
+          </wp:inline>
+        </w:drawing>
+      </w:r>
+    </w:p>
+    <w:p>
+      <w:r>
+        <w:t>Distribución</w:t>
+      </w:r>
+      <w:r>
+        <w:t xml:space="preserve"> de los consumos por </w:t>
+      </w:r>
+      <w:r>
+        <w:t>especialidad</w:t>
+      </w:r>
+    </w:p>
+    <w:p>
+      <w:pPr>
+        <w:jc w:val="both"/>
+      </w:pPr>
+      <w:r>
+        <w:t xml:space="preserve">Los </w:t>
+      </w:r>
+      <w:r>
+        <w:t>médicos</w:t>
+      </w:r>
+      <w:r>
+        <w:t xml:space="preserve"> </w:t>
+      </w:r>
+      <w:r>
+        <w:t>clínicos</w:t>
+      </w:r>
+      <w:r>
+        <w:t xml:space="preserve"> son los </w:t>
+      </w:r>
+      <w:r>
+        <w:t>más</w:t>
+      </w:r>
+      <w:r>
+        <w:t xml:space="preserve"> </w:t>
+      </w:r>
+      <w:r>
+        <w:t>demandados, seguido</w:t>
+      </w:r>
+      <w:r>
+        <w:t xml:space="preserve"> por los nutricionistas y los </w:t>
+      </w:r>
+      <w:r>
+        <w:t>pediatras.</w:t>
+      </w:r>
+      <w:r>
+        <w:rPr>
+          <w:rFonts w:cstheme="minorHAnsi"/>
+          <w:color w:val="000000"/>
+        </w:rPr>
+        <w:t xml:space="preserve"> Sé</w:t>
+      </w:r>
+      <w:r>
+        <w:rPr>
+          <w:rFonts w:cstheme="minorHAnsi"/>
+          <w:color w:val="000000"/>
+        </w:rPr>
+        <w:t xml:space="preserve"> observa que en pocos médicos se concentran la mayor cantidad de </w:t>
+      </w:r>
+      <w:r>
+        <w:rPr>
+          <w:rFonts w:cstheme="minorHAnsi"/>
+          <w:color w:val="000000"/>
+        </w:rPr>
+        <w:t>consumos,</w:t>
+      </w:r>
+      <w:r>
+        <w:rPr>
+          <w:rFonts w:cstheme="minorHAnsi"/>
+          <w:color w:val="000000"/>
+        </w:rPr>
+        <w:t xml:space="preserve"> en estos casos se </w:t>
+      </w:r>
+      <w:r>
+        <w:rPr>
+          <w:rFonts w:cstheme="minorHAnsi"/>
+          <w:color w:val="000000"/>
+        </w:rPr>
+        <w:t>debería</w:t>
+      </w:r>
+      <w:r>
+        <w:rPr>
+          <w:rFonts w:cstheme="minorHAnsi"/>
+          <w:color w:val="000000"/>
+        </w:rPr>
+        <w:t xml:space="preserve"> preguntar porque gran cantidad de pacientes optan por ser atendidos por esos </w:t>
+      </w:r>
+      <w:r>
+        <w:rPr>
+          <w:rFonts w:cstheme="minorHAnsi"/>
+          <w:color w:val="000000"/>
+        </w:rPr>
+        <w:t>médicos</w:t>
+      </w:r>
+    </w:p>
+    <w:p>
+      <w:pPr>
+        <w:jc w:val="center"/>
+        <w:rPr>
+          <w:lang w:val="es-AR"/>
+        </w:rPr>
+      </w:pPr>
+      <w:r>
+        <w:rPr>
+          <w:noProof/>
+        </w:rPr>
+        <w:lastRenderedPageBreak/>
+        <w:drawing>
+          <wp:inline distT="0" distB="0" distL="0" distR="0" wp14:anchorId="6CA90711" wp14:editId="6FB93275">
+            <wp:extent cx="5692140" cy="5152978"/>
+            <wp:effectExtent l="0" t="0" r="3810" b="0"/>
+            <wp:docPr id="28" name="Imagen 28"/>
+            <wp:cNvGraphicFramePr>
+              <a:graphicFrameLocks xmlns:a="http://schemas.openxmlformats.org/drawingml/2006/main" noChangeAspect="1"/>
+            </wp:cNvGraphicFramePr>
+            <a:graphic xmlns:a="http://schemas.openxmlformats.org/drawingml/2006/main">
+              <a:graphicData uri="http://schemas.openxmlformats.org/drawingml/2006/picture">
+                <pic:pic xmlns:pic="http://schemas.openxmlformats.org/drawingml/2006/picture">
+                  <pic:nvPicPr>
+                    <pic:cNvPr id="0" name="Picture 15"/>
+                    <pic:cNvPicPr>
+                      <a:picLocks noChangeAspect="1" noChangeArrowheads="1"/>
+                    </pic:cNvPicPr>
+                  </pic:nvPicPr>
+                  <pic:blipFill rotWithShape="1">
+                    <a:blip r:embed="rId29">
+                      <a:extLst>
+                        <a:ext uri="{28A0092B-C50C-407E-A947-70E740481C1C}">
+                          <a14:useLocalDpi xmlns:a14="http://schemas.microsoft.com/office/drawing/2010/main" val="0"/>
+                        </a:ext>
+                      </a:extLst>
+                    </a:blip>
+                    <a:srcRect t="9030" r="7701" b="7414"/>
+                    <a:stretch/>
+                  </pic:blipFill>
+                  <pic:spPr bwMode="auto">
+                    <a:xfrm>
+                      <a:off x="0" y="0"/>
+                      <a:ext cx="5695845" cy="5156332"/>
+                    </a:xfrm>
+                    <a:prstGeom prst="rect">
+                      <a:avLst/>
+                    </a:prstGeom>
+                    <a:noFill/>
+                    <a:ln>
+                      <a:noFill/>
+                    </a:ln>
+                    <a:extLst>
+                      <a:ext uri="{53640926-AAD7-44D8-BBD7-CCE9431645EC}">
+                        <a14:shadowObscured xmlns:a14="http://schemas.microsoft.com/office/drawing/2010/main"/>
+                      </a:ext>
+                    </a:extLst>
+                  </pic:spPr>
+                </pic:pic>
+              </a:graphicData>
+            </a:graphic>
+          </wp:inline>
+        </w:drawing>
+      </w:r>
+    </w:p>
+    <w:p>
+      <w:r>
+        <w:t xml:space="preserve"> </w:t>
+      </w:r>
+      <w:r>
+        <w:t>Relación</w:t>
+      </w:r>
+      <w:r>
+        <w:t xml:space="preserve"> entre Consumos y la </w:t>
+      </w:r>
+      <w:r>
+        <w:t>Calificación</w:t>
+      </w:r>
+      <w:r>
+        <w:t xml:space="preserve"> recibida.</w:t>
+      </w:r>
+    </w:p>
+    <w:p>
+      <w:pPr>
+        <w:jc w:val="both"/>
+      </w:pPr>
+      <w:r>
+        <w:t xml:space="preserve"> Se observa que los </w:t>
+      </w:r>
+      <w:r>
+        <w:t>médicos</w:t>
+      </w:r>
+      <w:r>
+        <w:t xml:space="preserve"> que obtienen los puntajes </w:t>
+      </w:r>
+      <w:r>
+        <w:t>más</w:t>
+      </w:r>
+      <w:r>
+        <w:t xml:space="preserve"> altos son los atienden a un </w:t>
+      </w:r>
+      <w:r>
+        <w:t>gran número</w:t>
+      </w:r>
+      <w:r>
+        <w:t xml:space="preserve"> de paciente, por lo que para evitar que e</w:t>
+      </w:r>
+      <w:r>
+        <w:t>l</w:t>
+      </w:r>
+      <w:r>
+        <w:t xml:space="preserve"> consumo se concentre en unos </w:t>
+      </w:r>
+      <w:r>
+        <w:t>médicos</w:t>
+      </w:r>
+      <w:r>
+        <w:t xml:space="preserve"> y</w:t>
+      </w:r>
+      <w:r>
+        <w:t xml:space="preserve"> se </w:t>
+      </w:r>
+      <w:r>
+        <w:t>debería</w:t>
+      </w:r>
+      <w:r>
+        <w:t xml:space="preserve"> prestar </w:t>
+      </w:r>
+      <w:r>
+        <w:t>atención</w:t>
+      </w:r>
+      <w:r>
+        <w:t xml:space="preserve"> en los </w:t>
+      </w:r>
+      <w:r>
+        <w:t>médicos</w:t>
+      </w:r>
+      <w:r>
+        <w:t xml:space="preserve"> que realizan </w:t>
+      </w:r>
+      <w:r>
+        <w:t>pocas consultas</w:t>
+      </w:r>
+      <w:r>
+        <w:t xml:space="preserve">, </w:t>
+      </w:r>
+      <w:r>
+        <w:t>además de</w:t>
+      </w:r>
+      <w:r>
+        <w:t xml:space="preserve"> preguntarse al mismo al tiempo que tipo de </w:t>
+      </w:r>
+      <w:r>
+        <w:t>relación</w:t>
+      </w:r>
+      <w:r>
+        <w:t xml:space="preserve"> puede existir entre los pacientes atendidos por </w:t>
+      </w:r>
+      <w:r>
+        <w:t>un mismo</w:t>
+      </w:r>
+      <w:r>
+        <w:t xml:space="preserve"> </w:t>
+      </w:r>
+      <w:r>
+        <w:t>médico</w:t>
+      </w:r>
+      <w:r>
+        <w:t>.</w:t>
+      </w:r>
+    </w:p>
+    <w:p>
+      <w:pPr>
+        <w:jc w:val="center"/>
+        <w:rPr>
+          <w:b/>
+        </w:rPr>
+      </w:pPr>
+      <w:r>
+        <w:rPr>
+          <w:noProof/>
+        </w:rPr>
+        <w:drawing>
+          <wp:inline distT="0" distB="0" distL="0" distR="0" wp14:anchorId="1C4166CF" wp14:editId="46BB5EAA">
+            <wp:extent cx="4748070" cy="3083859"/>
+            <wp:effectExtent l="0" t="0" r="0" b="2540"/>
+            <wp:docPr id="29" name="Imagen 29"/>
+            <wp:cNvGraphicFramePr>
+              <a:graphicFrameLocks xmlns:a="http://schemas.openxmlformats.org/drawingml/2006/main" noChangeAspect="1"/>
+            </wp:cNvGraphicFramePr>
+            <a:graphic xmlns:a="http://schemas.openxmlformats.org/drawingml/2006/main">
+              <a:graphicData uri="http://schemas.openxmlformats.org/drawingml/2006/picture">
+                <pic:pic xmlns:pic="http://schemas.openxmlformats.org/drawingml/2006/picture">
+                  <pic:nvPicPr>
+                    <pic:cNvPr id="0" name="Picture 17"/>
+                    <pic:cNvPicPr>
+                      <a:picLocks noChangeAspect="1" noChangeArrowheads="1"/>
+                    </pic:cNvPicPr>
+                  </pic:nvPicPr>
+                  <pic:blipFill rotWithShape="1">
+                    <a:blip r:embed="rId30" cstate="print">
+                      <a:extLst>
+                        <a:ext uri="{28A0092B-C50C-407E-A947-70E740481C1C}">
+                          <a14:useLocalDpi xmlns:a14="http://schemas.microsoft.com/office/drawing/2010/main" val="0"/>
+                        </a:ext>
+                      </a:extLst>
+                    </a:blip>
+                    <a:srcRect l="6321" t="9483" r="7035" b="6101"/>
+                    <a:stretch/>
+                  </pic:blipFill>
+                  <pic:spPr bwMode="auto">
+                    <a:xfrm>
+                      <a:off x="0" y="0"/>
+                      <a:ext cx="4778721" cy="3103767"/>
+                    </a:xfrm>
+                    <a:prstGeom prst="rect">
+                      <a:avLst/>
+                    </a:prstGeom>
+                    <a:noFill/>
+                    <a:ln>
+                      <a:noFill/>
+                    </a:ln>
+                    <a:extLst>
+                      <a:ext uri="{53640926-AAD7-44D8-BBD7-CCE9431645EC}">
+                        <a14:shadowObscured xmlns:a14="http://schemas.microsoft.com/office/drawing/2010/main"/>
+                      </a:ext>
+                    </a:extLst>
+                  </pic:spPr>
+                </pic:pic>
+              </a:graphicData>
+            </a:graphic>
+          </wp:inline>
+        </w:drawing>
+      </w:r>
+    </w:p>
+    <w:p>
+      <w:pPr>
+        <w:pStyle w:val="NormalWeb"/>
+        <w:spacing w:before="0" w:beforeAutospacing="0" w:after="0" w:afterAutospacing="0"/>
+        <w:jc w:val="both"/>
+        <w:textAlignment w:val="baseline"/>
+        <w:rPr>
+          <w:rFonts w:asciiTheme="minorHAnsi" w:hAnsiTheme="minorHAnsi" w:cstheme="minorHAnsi"/>
+          <w:color w:val="000000"/>
+          <w:sz w:val="22"/>
+          <w:szCs w:val="22"/>
+        </w:rPr>
+      </w:pPr>
+      <w:r>
+        <w:rPr>
+          <w:rFonts w:asciiTheme="minorHAnsi" w:hAnsiTheme="minorHAnsi" w:cstheme="minorHAnsi"/>
+          <w:color w:val="000000"/>
+          <w:sz w:val="22"/>
+          <w:szCs w:val="22"/>
+        </w:rPr>
+        <w:t> </w:t>
+      </w:r>
+    </w:p>
+    <w:p>
+      <w:pPr>
+        <w:rPr>
+          <w:lang w:val="es-AR"/>
+        </w:rPr>
+      </w:pPr>
+    </w:p>
+    <w:p>
+      <w:pPr>
+        <w:rPr>
+          <w:b/>
+        </w:rPr>
+      </w:pPr>
+      <w:r>
+        <w:rPr>
+          <w:b/>
+        </w:rPr>
+        <w:t>Gráfico de correlaciones</w:t>
+      </w:r>
+    </w:p>
+    <w:p>
+      <w:pPr>
+        <w:jc w:val="center"/>
+      </w:pPr>
+      <w:r>
+        <w:rPr>
+          <w:noProof/>
+        </w:rPr>
+        <w:drawing>
+          <wp:inline distT="0" distB="0" distL="0" distR="0" wp14:anchorId="356E7E13" wp14:editId="16E71DD9">
+            <wp:extent cx="4455348" cy="3626069"/>
+            <wp:effectExtent l="0" t="0" r="0" b="0"/>
+            <wp:docPr id="14" name="Imagen 14"/>
+            <wp:cNvGraphicFramePr>
+              <a:graphicFrameLocks xmlns:a="http://schemas.openxmlformats.org/drawingml/2006/main" noChangeAspect="1"/>
+            </wp:cNvGraphicFramePr>
+            <a:graphic xmlns:a="http://schemas.openxmlformats.org/drawingml/2006/main">
+              <a:graphicData uri="http://schemas.openxmlformats.org/drawingml/2006/picture">
+                <pic:pic xmlns:pic="http://schemas.openxmlformats.org/drawingml/2006/picture">
+                  <pic:nvPicPr>
+                    <pic:cNvPr id="0" name="Picture 5"/>
+                    <pic:cNvPicPr>
+                      <a:picLocks noChangeAspect="1" noChangeArrowheads="1"/>
+                    </pic:cNvPicPr>
+                  </pic:nvPicPr>
+                  <pic:blipFill rotWithShape="1">
+                    <a:blip r:embed="rId31">
+                      <a:extLst>
+                        <a:ext uri="{28A0092B-C50C-407E-A947-70E740481C1C}">
+                          <a14:useLocalDpi xmlns:a14="http://schemas.microsoft.com/office/drawing/2010/main" val="0"/>
+                        </a:ext>
+                      </a:extLst>
+                    </a:blip>
+                    <a:srcRect t="8069" r="9633"/>
+                    <a:stretch/>
+                  </pic:blipFill>
+                  <pic:spPr bwMode="auto">
+                    <a:xfrm>
+                      <a:off x="0" y="0"/>
+                      <a:ext cx="4466525" cy="3635166"/>
+                    </a:xfrm>
+                    <a:prstGeom prst="rect">
+                      <a:avLst/>
+                    </a:prstGeom>
+                    <a:noFill/>
+                    <a:ln>
+                      <a:noFill/>
+                    </a:ln>
+                    <a:extLst>
+                      <a:ext uri="{53640926-AAD7-44D8-BBD7-CCE9431645EC}">
+                        <a14:shadowObscured xmlns:a14="http://schemas.microsoft.com/office/drawing/2010/main"/>
+                      </a:ext>
+                    </a:extLst>
+                  </pic:spPr>
+                </pic:pic>
+              </a:graphicData>
+            </a:graphic>
+          </wp:inline>
+        </w:drawing>
+      </w:r>
+    </w:p>
+    <w:p>
+      <w:r>
+        <w:t xml:space="preserve">En el gráfico de correlaciones es posible observar las relaciones positivas y negativas entre cada una de las variables. </w:t>
+      </w:r>
+      <w:r>
+        <w:t>Se observa que e</w:t>
+      </w:r>
+      <w:r>
+        <w:t>l consumo y el promedio de las calificaciones tiene una correlación positiva alta esto se comprobó el</w:t>
+      </w:r>
+      <w:r>
+        <w:t xml:space="preserve"> observas el grafico de dispersión de ambas variables.</w:t>
+      </w:r>
+    </w:p>
+    <w:p/>
+    <w:p/>
+    <w:p/>
+    <w:p/>
+    <w:p/>
+    <w:p/>
+    <w:p/>
+    <w:p/>
+    <w:p/>
     <w:sectPr>
       <w:pgSz w:w="11906" w:h="16838"/>
       <w:pgMar w:top="720" w:right="720" w:bottom="720" w:left="720" w:header="708" w:footer="708" w:gutter="0"/>
@@ -2121,8 +2862,157 @@
 </file>
 
 <file path=word/numbering.xml><?xml version="1.0" encoding="utf-8"?>
-<w:numbering xmlns:wpc="http://schemas.microsoft.com/office/word/2010/wordprocessingCanvas" xmlns:cx="http://schemas.microsoft.com/office/drawing/2014/chartex" xmlns:cx1="http://schemas.microsoft.com/office/drawing/2015/9/8/chartex" xmlns:mc="http://schemas.openxmlformats.org/markup-compatibility/2006" xmlns:o="urn:schemas-microsoft-com:office:office" xmlns:r="http://schemas.openxmlformats.org/officeDocument/2006/relationships" xmlns:m="http://schemas.openxmlformats.org/officeDocument/2006/math" xmlns:v="urn:schemas-microsoft-com:vml" xmlns:wp14="http://schemas.microsoft.com/office/word/2010/wordprocessingDrawing" xmlns:wp="http://schemas.openxmlformats.org/drawingml/2006/wordprocessingDrawing" xmlns:w10="urn:schemas-microsoft-com:office:word" xmlns:w="http://schemas.openxmlformats.org/wordprocessingml/2006/main" xmlns:w14="http://schemas.microsoft.com/office/word/2010/wordml" xmlns:w15="http://schemas.microsoft.com/office/word/2012/wordml" xmlns:w16se="http://schemas.microsoft.com/office/word/2015/wordml/symex" xmlns:wpg="http://schemas.microsoft.com/office/word/2010/wordprocessingGroup" xmlns:wpi="http://schemas.microsoft.com/office/word/2010/wordprocessingInk" xmlns:wne="http://schemas.microsoft.com/office/word/2006/wordml" xmlns:wps="http://schemas.microsoft.com/office/word/2010/wordprocessingShape" mc:Ignorable="w14 w15 w16se wp14">
+<w:numbering xmlns:wpc="http://schemas.microsoft.com/office/word/2010/wordprocessingCanvas" xmlns:cx="http://schemas.microsoft.com/office/drawing/2014/chartex" xmlns:cx1="http://schemas.microsoft.com/office/drawing/2015/9/8/chartex" xmlns:cx2="http://schemas.microsoft.com/office/drawing/2015/10/21/chartex" xmlns:cx3="http://schemas.microsoft.com/office/drawing/2016/5/9/chartex" xmlns:cx4="http://schemas.microsoft.com/office/drawing/2016/5/10/chartex" xmlns:cx5="http://schemas.microsoft.com/office/drawing/2016/5/11/chartex" xmlns:cx6="http://schemas.microsoft.com/office/drawing/2016/5/12/chartex" xmlns:cx7="http://schemas.microsoft.com/office/drawing/2016/5/13/chartex" xmlns:cx8="http://schemas.microsoft.com/office/drawing/2016/5/14/chartex" xmlns:mc="http://schemas.openxmlformats.org/markup-compatibility/2006" xmlns:aink="http://schemas.microsoft.com/office/drawing/2016/ink" xmlns:am3d="http://schemas.microsoft.com/office/drawing/2017/model3d" xmlns:o="urn:schemas-microsoft-com:office:office" xmlns:r="http://schemas.openxmlformats.org/officeDocument/2006/relationships" xmlns:m="http://schemas.openxmlformats.org/officeDocument/2006/math" xmlns:v="urn:schemas-microsoft-com:vml" xmlns:wp14="http://schemas.microsoft.com/office/word/2010/wordprocessingDrawing" xmlns:wp="http://schemas.openxmlformats.org/drawingml/2006/wordprocessingDrawing" xmlns:w10="urn:schemas-microsoft-com:office:word" xmlns:w="http://schemas.openxmlformats.org/wordprocessingml/2006/main" xmlns:w14="http://schemas.microsoft.com/office/word/2010/wordml" xmlns:w15="http://schemas.microsoft.com/office/word/2012/wordml" xmlns:w16cex="http://schemas.microsoft.com/office/word/2018/wordml/cex" xmlns:w16cid="http://schemas.microsoft.com/office/word/2016/wordml/cid" xmlns:w16="http://schemas.microsoft.com/office/word/2018/wordml" xmlns:w16se="http://schemas.microsoft.com/office/word/2015/wordml/symex" xmlns:wpg="http://schemas.microsoft.com/office/word/2010/wordprocessingGroup" xmlns:wpi="http://schemas.microsoft.com/office/word/2010/wordprocessingInk" xmlns:wne="http://schemas.microsoft.com/office/word/2006/wordml" xmlns:wps="http://schemas.microsoft.com/office/word/2010/wordprocessingShape" mc:Ignorable="w14 w15 w16se w16cid w16 w16cex wp14">
   <w:abstractNum w:abstractNumId="0" w15:restartNumberingAfterBreak="0">
+    <w:nsid w:val="02B92F1C"/>
+    <w:multiLevelType w:val="multilevel"/>
+    <w:tmpl w:val="123E596C"/>
+    <w:lvl w:ilvl="0">
+      <w:start w:val="1"/>
+      <w:numFmt w:val="bullet"/>
+      <w:lvlText w:val=""/>
+      <w:lvlJc w:val="left"/>
+      <w:pPr>
+        <w:tabs>
+          <w:tab w:val="num" w:pos="720"/>
+        </w:tabs>
+        <w:ind w:left="720" w:hanging="360"/>
+      </w:pPr>
+      <w:rPr>
+        <w:rFonts w:ascii="Symbol" w:hAnsi="Symbol" w:hint="default"/>
+        <w:sz w:val="20"/>
+      </w:rPr>
+    </w:lvl>
+    <w:lvl w:ilvl="1" w:tentative="1">
+      <w:start w:val="1"/>
+      <w:numFmt w:val="bullet"/>
+      <w:lvlText w:val="o"/>
+      <w:lvlJc w:val="left"/>
+      <w:pPr>
+        <w:tabs>
+          <w:tab w:val="num" w:pos="1440"/>
+        </w:tabs>
+        <w:ind w:left="1440" w:hanging="360"/>
+      </w:pPr>
+      <w:rPr>
+        <w:rFonts w:ascii="Courier New" w:hAnsi="Courier New" w:hint="default"/>
+        <w:sz w:val="20"/>
+      </w:rPr>
+    </w:lvl>
+    <w:lvl w:ilvl="2" w:tentative="1">
+      <w:start w:val="1"/>
+      <w:numFmt w:val="bullet"/>
+      <w:lvlText w:val=""/>
+      <w:lvlJc w:val="left"/>
+      <w:pPr>
+        <w:tabs>
+          <w:tab w:val="num" w:pos="2160"/>
+        </w:tabs>
+        <w:ind w:left="2160" w:hanging="360"/>
+      </w:pPr>
+      <w:rPr>
+        <w:rFonts w:ascii="Wingdings" w:hAnsi="Wingdings" w:hint="default"/>
+        <w:sz w:val="20"/>
+      </w:rPr>
+    </w:lvl>
+    <w:lvl w:ilvl="3" w:tentative="1">
+      <w:start w:val="1"/>
+      <w:numFmt w:val="bullet"/>
+      <w:lvlText w:val=""/>
+      <w:lvlJc w:val="left"/>
+      <w:pPr>
+        <w:tabs>
+          <w:tab w:val="num" w:pos="2880"/>
+        </w:tabs>
+        <w:ind w:left="2880" w:hanging="360"/>
+      </w:pPr>
+      <w:rPr>
+        <w:rFonts w:ascii="Wingdings" w:hAnsi="Wingdings" w:hint="default"/>
+        <w:sz w:val="20"/>
+      </w:rPr>
+    </w:lvl>
+    <w:lvl w:ilvl="4" w:tentative="1">
+      <w:start w:val="1"/>
+      <w:numFmt w:val="bullet"/>
+      <w:lvlText w:val=""/>
+      <w:lvlJc w:val="left"/>
+      <w:pPr>
+        <w:tabs>
+          <w:tab w:val="num" w:pos="3600"/>
+        </w:tabs>
+        <w:ind w:left="3600" w:hanging="360"/>
+      </w:pPr>
+      <w:rPr>
+        <w:rFonts w:ascii="Wingdings" w:hAnsi="Wingdings" w:hint="default"/>
+        <w:sz w:val="20"/>
+      </w:rPr>
+    </w:lvl>
+    <w:lvl w:ilvl="5" w:tentative="1">
+      <w:start w:val="1"/>
+      <w:numFmt w:val="bullet"/>
+      <w:lvlText w:val=""/>
+      <w:lvlJc w:val="left"/>
+      <w:pPr>
+        <w:tabs>
+          <w:tab w:val="num" w:pos="4320"/>
+        </w:tabs>
+        <w:ind w:left="4320" w:hanging="360"/>
+      </w:pPr>
+      <w:rPr>
+        <w:rFonts w:ascii="Wingdings" w:hAnsi="Wingdings" w:hint="default"/>
+        <w:sz w:val="20"/>
+      </w:rPr>
+    </w:lvl>
+    <w:lvl w:ilvl="6" w:tentative="1">
+      <w:start w:val="1"/>
+      <w:numFmt w:val="bullet"/>
+      <w:lvlText w:val=""/>
+      <w:lvlJc w:val="left"/>
+      <w:pPr>
+        <w:tabs>
+          <w:tab w:val="num" w:pos="5040"/>
+        </w:tabs>
+        <w:ind w:left="5040" w:hanging="360"/>
+      </w:pPr>
+      <w:rPr>
+        <w:rFonts w:ascii="Wingdings" w:hAnsi="Wingdings" w:hint="default"/>
+        <w:sz w:val="20"/>
+      </w:rPr>
+    </w:lvl>
+    <w:lvl w:ilvl="7" w:tentative="1">
+      <w:start w:val="1"/>
+      <w:numFmt w:val="bullet"/>
+      <w:lvlText w:val=""/>
+      <w:lvlJc w:val="left"/>
+      <w:pPr>
+        <w:tabs>
+          <w:tab w:val="num" w:pos="5760"/>
+        </w:tabs>
+        <w:ind w:left="5760" w:hanging="360"/>
+      </w:pPr>
+      <w:rPr>
+        <w:rFonts w:ascii="Wingdings" w:hAnsi="Wingdings" w:hint="default"/>
+        <w:sz w:val="20"/>
+      </w:rPr>
+    </w:lvl>
+    <w:lvl w:ilvl="8" w:tentative="1">
+      <w:start w:val="1"/>
+      <w:numFmt w:val="bullet"/>
+      <w:lvlText w:val=""/>
+      <w:lvlJc w:val="left"/>
+      <w:pPr>
+        <w:tabs>
+          <w:tab w:val="num" w:pos="6480"/>
+        </w:tabs>
+        <w:ind w:left="6480" w:hanging="360"/>
+      </w:pPr>
+      <w:rPr>
+        <w:rFonts w:ascii="Wingdings" w:hAnsi="Wingdings" w:hint="default"/>
+        <w:sz w:val="20"/>
+      </w:rPr>
+    </w:lvl>
+  </w:abstractNum>
+  <w:abstractNum w:abstractNumId="1" w15:restartNumberingAfterBreak="0">
     <w:nsid w:val="09E422B5"/>
     <w:multiLevelType w:val="hybridMultilevel"/>
     <w:tmpl w:val="DF369A38"/>
@@ -2234,7 +3124,156 @@
       </w:rPr>
     </w:lvl>
   </w:abstractNum>
-  <w:abstractNum w:abstractNumId="1" w15:restartNumberingAfterBreak="0">
+  <w:abstractNum w:abstractNumId="2" w15:restartNumberingAfterBreak="0">
+    <w:nsid w:val="1BA41792"/>
+    <w:multiLevelType w:val="multilevel"/>
+    <w:tmpl w:val="D28CC496"/>
+    <w:lvl w:ilvl="0">
+      <w:start w:val="1"/>
+      <w:numFmt w:val="bullet"/>
+      <w:lvlText w:val=""/>
+      <w:lvlJc w:val="left"/>
+      <w:pPr>
+        <w:tabs>
+          <w:tab w:val="num" w:pos="720"/>
+        </w:tabs>
+        <w:ind w:left="720" w:hanging="360"/>
+      </w:pPr>
+      <w:rPr>
+        <w:rFonts w:ascii="Symbol" w:hAnsi="Symbol" w:hint="default"/>
+        <w:sz w:val="20"/>
+      </w:rPr>
+    </w:lvl>
+    <w:lvl w:ilvl="1" w:tentative="1">
+      <w:start w:val="1"/>
+      <w:numFmt w:val="bullet"/>
+      <w:lvlText w:val="o"/>
+      <w:lvlJc w:val="left"/>
+      <w:pPr>
+        <w:tabs>
+          <w:tab w:val="num" w:pos="1440"/>
+        </w:tabs>
+        <w:ind w:left="1440" w:hanging="360"/>
+      </w:pPr>
+      <w:rPr>
+        <w:rFonts w:ascii="Courier New" w:hAnsi="Courier New" w:hint="default"/>
+        <w:sz w:val="20"/>
+      </w:rPr>
+    </w:lvl>
+    <w:lvl w:ilvl="2" w:tentative="1">
+      <w:start w:val="1"/>
+      <w:numFmt w:val="bullet"/>
+      <w:lvlText w:val=""/>
+      <w:lvlJc w:val="left"/>
+      <w:pPr>
+        <w:tabs>
+          <w:tab w:val="num" w:pos="2160"/>
+        </w:tabs>
+        <w:ind w:left="2160" w:hanging="360"/>
+      </w:pPr>
+      <w:rPr>
+        <w:rFonts w:ascii="Wingdings" w:hAnsi="Wingdings" w:hint="default"/>
+        <w:sz w:val="20"/>
+      </w:rPr>
+    </w:lvl>
+    <w:lvl w:ilvl="3" w:tentative="1">
+      <w:start w:val="1"/>
+      <w:numFmt w:val="bullet"/>
+      <w:lvlText w:val=""/>
+      <w:lvlJc w:val="left"/>
+      <w:pPr>
+        <w:tabs>
+          <w:tab w:val="num" w:pos="2880"/>
+        </w:tabs>
+        <w:ind w:left="2880" w:hanging="360"/>
+      </w:pPr>
+      <w:rPr>
+        <w:rFonts w:ascii="Wingdings" w:hAnsi="Wingdings" w:hint="default"/>
+        <w:sz w:val="20"/>
+      </w:rPr>
+    </w:lvl>
+    <w:lvl w:ilvl="4" w:tentative="1">
+      <w:start w:val="1"/>
+      <w:numFmt w:val="bullet"/>
+      <w:lvlText w:val=""/>
+      <w:lvlJc w:val="left"/>
+      <w:pPr>
+        <w:tabs>
+          <w:tab w:val="num" w:pos="3600"/>
+        </w:tabs>
+        <w:ind w:left="3600" w:hanging="360"/>
+      </w:pPr>
+      <w:rPr>
+        <w:rFonts w:ascii="Wingdings" w:hAnsi="Wingdings" w:hint="default"/>
+        <w:sz w:val="20"/>
+      </w:rPr>
+    </w:lvl>
+    <w:lvl w:ilvl="5" w:tentative="1">
+      <w:start w:val="1"/>
+      <w:numFmt w:val="bullet"/>
+      <w:lvlText w:val=""/>
+      <w:lvlJc w:val="left"/>
+      <w:pPr>
+        <w:tabs>
+          <w:tab w:val="num" w:pos="4320"/>
+        </w:tabs>
+        <w:ind w:left="4320" w:hanging="360"/>
+      </w:pPr>
+      <w:rPr>
+        <w:rFonts w:ascii="Wingdings" w:hAnsi="Wingdings" w:hint="default"/>
+        <w:sz w:val="20"/>
+      </w:rPr>
+    </w:lvl>
+    <w:lvl w:ilvl="6" w:tentative="1">
+      <w:start w:val="1"/>
+      <w:numFmt w:val="bullet"/>
+      <w:lvlText w:val=""/>
+      <w:lvlJc w:val="left"/>
+      <w:pPr>
+        <w:tabs>
+          <w:tab w:val="num" w:pos="5040"/>
+        </w:tabs>
+        <w:ind w:left="5040" w:hanging="360"/>
+      </w:pPr>
+      <w:rPr>
+        <w:rFonts w:ascii="Wingdings" w:hAnsi="Wingdings" w:hint="default"/>
+        <w:sz w:val="20"/>
+      </w:rPr>
+    </w:lvl>
+    <w:lvl w:ilvl="7" w:tentative="1">
+      <w:start w:val="1"/>
+      <w:numFmt w:val="bullet"/>
+      <w:lvlText w:val=""/>
+      <w:lvlJc w:val="left"/>
+      <w:pPr>
+        <w:tabs>
+          <w:tab w:val="num" w:pos="5760"/>
+        </w:tabs>
+        <w:ind w:left="5760" w:hanging="360"/>
+      </w:pPr>
+      <w:rPr>
+        <w:rFonts w:ascii="Wingdings" w:hAnsi="Wingdings" w:hint="default"/>
+        <w:sz w:val="20"/>
+      </w:rPr>
+    </w:lvl>
+    <w:lvl w:ilvl="8" w:tentative="1">
+      <w:start w:val="1"/>
+      <w:numFmt w:val="bullet"/>
+      <w:lvlText w:val=""/>
+      <w:lvlJc w:val="left"/>
+      <w:pPr>
+        <w:tabs>
+          <w:tab w:val="num" w:pos="6480"/>
+        </w:tabs>
+        <w:ind w:left="6480" w:hanging="360"/>
+      </w:pPr>
+      <w:rPr>
+        <w:rFonts w:ascii="Wingdings" w:hAnsi="Wingdings" w:hint="default"/>
+        <w:sz w:val="20"/>
+      </w:rPr>
+    </w:lvl>
+  </w:abstractNum>
+  <w:abstractNum w:abstractNumId="3" w15:restartNumberingAfterBreak="0">
     <w:nsid w:val="23174F41"/>
     <w:multiLevelType w:val="hybridMultilevel"/>
     <w:tmpl w:val="7BCA5E76"/>
@@ -2323,7 +3362,245 @@
       </w:pPr>
     </w:lvl>
   </w:abstractNum>
-  <w:abstractNum w:abstractNumId="2" w15:restartNumberingAfterBreak="0">
+  <w:abstractNum w:abstractNumId="4" w15:restartNumberingAfterBreak="0">
+    <w:nsid w:val="2BAD40EF"/>
+    <w:multiLevelType w:val="hybridMultilevel"/>
+    <w:tmpl w:val="7BCA5E76"/>
+    <w:lvl w:ilvl="0" w:tplc="50149402">
+      <w:start w:val="1"/>
+      <w:numFmt w:val="decimal"/>
+      <w:lvlText w:val="%1-"/>
+      <w:lvlJc w:val="left"/>
+      <w:pPr>
+        <w:ind w:left="720" w:hanging="360"/>
+      </w:pPr>
+      <w:rPr>
+        <w:rFonts w:hint="default"/>
+      </w:rPr>
+    </w:lvl>
+    <w:lvl w:ilvl="1" w:tplc="0C0A0019" w:tentative="1">
+      <w:start w:val="1"/>
+      <w:numFmt w:val="lowerLetter"/>
+      <w:lvlText w:val="%2."/>
+      <w:lvlJc w:val="left"/>
+      <w:pPr>
+        <w:ind w:left="1440" w:hanging="360"/>
+      </w:pPr>
+    </w:lvl>
+    <w:lvl w:ilvl="2" w:tplc="0C0A001B" w:tentative="1">
+      <w:start w:val="1"/>
+      <w:numFmt w:val="lowerRoman"/>
+      <w:lvlText w:val="%3."/>
+      <w:lvlJc w:val="right"/>
+      <w:pPr>
+        <w:ind w:left="2160" w:hanging="180"/>
+      </w:pPr>
+    </w:lvl>
+    <w:lvl w:ilvl="3" w:tplc="0C0A000F" w:tentative="1">
+      <w:start w:val="1"/>
+      <w:numFmt w:val="decimal"/>
+      <w:lvlText w:val="%4."/>
+      <w:lvlJc w:val="left"/>
+      <w:pPr>
+        <w:ind w:left="2880" w:hanging="360"/>
+      </w:pPr>
+    </w:lvl>
+    <w:lvl w:ilvl="4" w:tplc="0C0A0019" w:tentative="1">
+      <w:start w:val="1"/>
+      <w:numFmt w:val="lowerLetter"/>
+      <w:lvlText w:val="%5."/>
+      <w:lvlJc w:val="left"/>
+      <w:pPr>
+        <w:ind w:left="3600" w:hanging="360"/>
+      </w:pPr>
+    </w:lvl>
+    <w:lvl w:ilvl="5" w:tplc="0C0A001B" w:tentative="1">
+      <w:start w:val="1"/>
+      <w:numFmt w:val="lowerRoman"/>
+      <w:lvlText w:val="%6."/>
+      <w:lvlJc w:val="right"/>
+      <w:pPr>
+        <w:ind w:left="4320" w:hanging="180"/>
+      </w:pPr>
+    </w:lvl>
+    <w:lvl w:ilvl="6" w:tplc="0C0A000F" w:tentative="1">
+      <w:start w:val="1"/>
+      <w:numFmt w:val="decimal"/>
+      <w:lvlText w:val="%7."/>
+      <w:lvlJc w:val="left"/>
+      <w:pPr>
+        <w:ind w:left="5040" w:hanging="360"/>
+      </w:pPr>
+    </w:lvl>
+    <w:lvl w:ilvl="7" w:tplc="0C0A0019" w:tentative="1">
+      <w:start w:val="1"/>
+      <w:numFmt w:val="lowerLetter"/>
+      <w:lvlText w:val="%8."/>
+      <w:lvlJc w:val="left"/>
+      <w:pPr>
+        <w:ind w:left="5760" w:hanging="360"/>
+      </w:pPr>
+    </w:lvl>
+    <w:lvl w:ilvl="8" w:tplc="0C0A001B" w:tentative="1">
+      <w:start w:val="1"/>
+      <w:numFmt w:val="lowerRoman"/>
+      <w:lvlText w:val="%9."/>
+      <w:lvlJc w:val="right"/>
+      <w:pPr>
+        <w:ind w:left="6480" w:hanging="180"/>
+      </w:pPr>
+    </w:lvl>
+  </w:abstractNum>
+  <w:abstractNum w:abstractNumId="5" w15:restartNumberingAfterBreak="0">
+    <w:nsid w:val="308509EA"/>
+    <w:multiLevelType w:val="multilevel"/>
+    <w:tmpl w:val="033A3218"/>
+    <w:lvl w:ilvl="0">
+      <w:start w:val="1"/>
+      <w:numFmt w:val="bullet"/>
+      <w:lvlText w:val=""/>
+      <w:lvlJc w:val="left"/>
+      <w:pPr>
+        <w:tabs>
+          <w:tab w:val="num" w:pos="720"/>
+        </w:tabs>
+        <w:ind w:left="720" w:hanging="360"/>
+      </w:pPr>
+      <w:rPr>
+        <w:rFonts w:ascii="Symbol" w:hAnsi="Symbol" w:hint="default"/>
+        <w:sz w:val="20"/>
+      </w:rPr>
+    </w:lvl>
+    <w:lvl w:ilvl="1" w:tentative="1">
+      <w:start w:val="1"/>
+      <w:numFmt w:val="bullet"/>
+      <w:lvlText w:val="o"/>
+      <w:lvlJc w:val="left"/>
+      <w:pPr>
+        <w:tabs>
+          <w:tab w:val="num" w:pos="1440"/>
+        </w:tabs>
+        <w:ind w:left="1440" w:hanging="360"/>
+      </w:pPr>
+      <w:rPr>
+        <w:rFonts w:ascii="Courier New" w:hAnsi="Courier New" w:hint="default"/>
+        <w:sz w:val="20"/>
+      </w:rPr>
+    </w:lvl>
+    <w:lvl w:ilvl="2" w:tentative="1">
+      <w:start w:val="1"/>
+      <w:numFmt w:val="bullet"/>
+      <w:lvlText w:val=""/>
+      <w:lvlJc w:val="left"/>
+      <w:pPr>
+        <w:tabs>
+          <w:tab w:val="num" w:pos="2160"/>
+        </w:tabs>
+        <w:ind w:left="2160" w:hanging="360"/>
+      </w:pPr>
+      <w:rPr>
+        <w:rFonts w:ascii="Wingdings" w:hAnsi="Wingdings" w:hint="default"/>
+        <w:sz w:val="20"/>
+      </w:rPr>
+    </w:lvl>
+    <w:lvl w:ilvl="3" w:tentative="1">
+      <w:start w:val="1"/>
+      <w:numFmt w:val="bullet"/>
+      <w:lvlText w:val=""/>
+      <w:lvlJc w:val="left"/>
+      <w:pPr>
+        <w:tabs>
+          <w:tab w:val="num" w:pos="2880"/>
+        </w:tabs>
+        <w:ind w:left="2880" w:hanging="360"/>
+      </w:pPr>
+      <w:rPr>
+        <w:rFonts w:ascii="Wingdings" w:hAnsi="Wingdings" w:hint="default"/>
+        <w:sz w:val="20"/>
+      </w:rPr>
+    </w:lvl>
+    <w:lvl w:ilvl="4" w:tentative="1">
+      <w:start w:val="1"/>
+      <w:numFmt w:val="bullet"/>
+      <w:lvlText w:val=""/>
+      <w:lvlJc w:val="left"/>
+      <w:pPr>
+        <w:tabs>
+          <w:tab w:val="num" w:pos="3600"/>
+        </w:tabs>
+        <w:ind w:left="3600" w:hanging="360"/>
+      </w:pPr>
+      <w:rPr>
+        <w:rFonts w:ascii="Wingdings" w:hAnsi="Wingdings" w:hint="default"/>
+        <w:sz w:val="20"/>
+      </w:rPr>
+    </w:lvl>
+    <w:lvl w:ilvl="5" w:tentative="1">
+      <w:start w:val="1"/>
+      <w:numFmt w:val="bullet"/>
+      <w:lvlText w:val=""/>
+      <w:lvlJc w:val="left"/>
+      <w:pPr>
+        <w:tabs>
+          <w:tab w:val="num" w:pos="4320"/>
+        </w:tabs>
+        <w:ind w:left="4320" w:hanging="360"/>
+      </w:pPr>
+      <w:rPr>
+        <w:rFonts w:ascii="Wingdings" w:hAnsi="Wingdings" w:hint="default"/>
+        <w:sz w:val="20"/>
+      </w:rPr>
+    </w:lvl>
+    <w:lvl w:ilvl="6" w:tentative="1">
+      <w:start w:val="1"/>
+      <w:numFmt w:val="bullet"/>
+      <w:lvlText w:val=""/>
+      <w:lvlJc w:val="left"/>
+      <w:pPr>
+        <w:tabs>
+          <w:tab w:val="num" w:pos="5040"/>
+        </w:tabs>
+        <w:ind w:left="5040" w:hanging="360"/>
+      </w:pPr>
+      <w:rPr>
+        <w:rFonts w:ascii="Wingdings" w:hAnsi="Wingdings" w:hint="default"/>
+        <w:sz w:val="20"/>
+      </w:rPr>
+    </w:lvl>
+    <w:lvl w:ilvl="7" w:tentative="1">
+      <w:start w:val="1"/>
+      <w:numFmt w:val="bullet"/>
+      <w:lvlText w:val=""/>
+      <w:lvlJc w:val="left"/>
+      <w:pPr>
+        <w:tabs>
+          <w:tab w:val="num" w:pos="5760"/>
+        </w:tabs>
+        <w:ind w:left="5760" w:hanging="360"/>
+      </w:pPr>
+      <w:rPr>
+        <w:rFonts w:ascii="Wingdings" w:hAnsi="Wingdings" w:hint="default"/>
+        <w:sz w:val="20"/>
+      </w:rPr>
+    </w:lvl>
+    <w:lvl w:ilvl="8" w:tentative="1">
+      <w:start w:val="1"/>
+      <w:numFmt w:val="bullet"/>
+      <w:lvlText w:val=""/>
+      <w:lvlJc w:val="left"/>
+      <w:pPr>
+        <w:tabs>
+          <w:tab w:val="num" w:pos="6480"/>
+        </w:tabs>
+        <w:ind w:left="6480" w:hanging="360"/>
+      </w:pPr>
+      <w:rPr>
+        <w:rFonts w:ascii="Wingdings" w:hAnsi="Wingdings" w:hint="default"/>
+        <w:sz w:val="20"/>
+      </w:rPr>
+    </w:lvl>
+  </w:abstractNum>
+  <w:abstractNum w:abstractNumId="6" w15:restartNumberingAfterBreak="0">
     <w:nsid w:val="40AC529E"/>
     <w:multiLevelType w:val="hybridMultilevel"/>
     <w:tmpl w:val="7BCA5E76"/>
@@ -2412,7 +3689,7 @@
       </w:pPr>
     </w:lvl>
   </w:abstractNum>
-  <w:abstractNum w:abstractNumId="3" w15:restartNumberingAfterBreak="0">
+  <w:abstractNum w:abstractNumId="7" w15:restartNumberingAfterBreak="0">
     <w:nsid w:val="44122896"/>
     <w:multiLevelType w:val="hybridMultilevel"/>
     <w:tmpl w:val="97E0188E"/>
@@ -2525,7 +3802,96 @@
       </w:rPr>
     </w:lvl>
   </w:abstractNum>
-  <w:abstractNum w:abstractNumId="4" w15:restartNumberingAfterBreak="0">
+  <w:abstractNum w:abstractNumId="8" w15:restartNumberingAfterBreak="0">
+    <w:nsid w:val="5F4A6C1A"/>
+    <w:multiLevelType w:val="hybridMultilevel"/>
+    <w:tmpl w:val="7BCA5E76"/>
+    <w:lvl w:ilvl="0" w:tplc="50149402">
+      <w:start w:val="1"/>
+      <w:numFmt w:val="decimal"/>
+      <w:lvlText w:val="%1-"/>
+      <w:lvlJc w:val="left"/>
+      <w:pPr>
+        <w:ind w:left="720" w:hanging="360"/>
+      </w:pPr>
+      <w:rPr>
+        <w:rFonts w:hint="default"/>
+      </w:rPr>
+    </w:lvl>
+    <w:lvl w:ilvl="1" w:tplc="0C0A0019" w:tentative="1">
+      <w:start w:val="1"/>
+      <w:numFmt w:val="lowerLetter"/>
+      <w:lvlText w:val="%2."/>
+      <w:lvlJc w:val="left"/>
+      <w:pPr>
+        <w:ind w:left="1440" w:hanging="360"/>
+      </w:pPr>
+    </w:lvl>
+    <w:lvl w:ilvl="2" w:tplc="0C0A001B" w:tentative="1">
+      <w:start w:val="1"/>
+      <w:numFmt w:val="lowerRoman"/>
+      <w:lvlText w:val="%3."/>
+      <w:lvlJc w:val="right"/>
+      <w:pPr>
+        <w:ind w:left="2160" w:hanging="180"/>
+      </w:pPr>
+    </w:lvl>
+    <w:lvl w:ilvl="3" w:tplc="0C0A000F" w:tentative="1">
+      <w:start w:val="1"/>
+      <w:numFmt w:val="decimal"/>
+      <w:lvlText w:val="%4."/>
+      <w:lvlJc w:val="left"/>
+      <w:pPr>
+        <w:ind w:left="2880" w:hanging="360"/>
+      </w:pPr>
+    </w:lvl>
+    <w:lvl w:ilvl="4" w:tplc="0C0A0019" w:tentative="1">
+      <w:start w:val="1"/>
+      <w:numFmt w:val="lowerLetter"/>
+      <w:lvlText w:val="%5."/>
+      <w:lvlJc w:val="left"/>
+      <w:pPr>
+        <w:ind w:left="3600" w:hanging="360"/>
+      </w:pPr>
+    </w:lvl>
+    <w:lvl w:ilvl="5" w:tplc="0C0A001B" w:tentative="1">
+      <w:start w:val="1"/>
+      <w:numFmt w:val="lowerRoman"/>
+      <w:lvlText w:val="%6."/>
+      <w:lvlJc w:val="right"/>
+      <w:pPr>
+        <w:ind w:left="4320" w:hanging="180"/>
+      </w:pPr>
+    </w:lvl>
+    <w:lvl w:ilvl="6" w:tplc="0C0A000F" w:tentative="1">
+      <w:start w:val="1"/>
+      <w:numFmt w:val="decimal"/>
+      <w:lvlText w:val="%7."/>
+      <w:lvlJc w:val="left"/>
+      <w:pPr>
+        <w:ind w:left="5040" w:hanging="360"/>
+      </w:pPr>
+    </w:lvl>
+    <w:lvl w:ilvl="7" w:tplc="0C0A0019" w:tentative="1">
+      <w:start w:val="1"/>
+      <w:numFmt w:val="lowerLetter"/>
+      <w:lvlText w:val="%8."/>
+      <w:lvlJc w:val="left"/>
+      <w:pPr>
+        <w:ind w:left="5760" w:hanging="360"/>
+      </w:pPr>
+    </w:lvl>
+    <w:lvl w:ilvl="8" w:tplc="0C0A001B" w:tentative="1">
+      <w:start w:val="1"/>
+      <w:numFmt w:val="lowerRoman"/>
+      <w:lvlText w:val="%9."/>
+      <w:lvlJc w:val="right"/>
+      <w:pPr>
+        <w:ind w:left="6480" w:hanging="180"/>
+      </w:pPr>
+    </w:lvl>
+  </w:abstractNum>
+  <w:abstractNum w:abstractNumId="9" w15:restartNumberingAfterBreak="0">
     <w:nsid w:val="76E330A1"/>
     <w:multiLevelType w:val="hybridMultilevel"/>
     <w:tmpl w:val="910E5ECC"/>
@@ -2638,25 +4004,40 @@
     </w:lvl>
   </w:abstractNum>
   <w:num w:numId="1">
+    <w:abstractNumId w:val="7"/>
+  </w:num>
+  <w:num w:numId="2">
     <w:abstractNumId w:val="3"/>
   </w:num>
-  <w:num w:numId="2">
+  <w:num w:numId="3">
+    <w:abstractNumId w:val="6"/>
+  </w:num>
+  <w:num w:numId="4">
     <w:abstractNumId w:val="1"/>
   </w:num>
-  <w:num w:numId="3">
+  <w:num w:numId="5">
+    <w:abstractNumId w:val="9"/>
+  </w:num>
+  <w:num w:numId="6">
+    <w:abstractNumId w:val="4"/>
+  </w:num>
+  <w:num w:numId="7">
+    <w:abstractNumId w:val="8"/>
+  </w:num>
+  <w:num w:numId="8">
+    <w:abstractNumId w:val="5"/>
+  </w:num>
+  <w:num w:numId="9">
     <w:abstractNumId w:val="2"/>
   </w:num>
-  <w:num w:numId="4">
+  <w:num w:numId="10">
     <w:abstractNumId w:val="0"/>
-  </w:num>
-  <w:num w:numId="5">
-    <w:abstractNumId w:val="4"/>
   </w:num>
 </w:numbering>
 </file>
 
 <file path=word/styles.xml><?xml version="1.0" encoding="utf-8"?>
-<w:styles xmlns:mc="http://schemas.openxmlformats.org/markup-compatibility/2006" xmlns:r="http://schemas.openxmlformats.org/officeDocument/2006/relationships" xmlns:w="http://schemas.openxmlformats.org/wordprocessingml/2006/main" xmlns:w14="http://schemas.microsoft.com/office/word/2010/wordml" xmlns:w15="http://schemas.microsoft.com/office/word/2012/wordml" xmlns:w16se="http://schemas.microsoft.com/office/word/2015/wordml/symex" mc:Ignorable="w14 w15 w16se">
+<w:styles xmlns:mc="http://schemas.openxmlformats.org/markup-compatibility/2006" xmlns:r="http://schemas.openxmlformats.org/officeDocument/2006/relationships" xmlns:w="http://schemas.openxmlformats.org/wordprocessingml/2006/main" xmlns:w14="http://schemas.microsoft.com/office/word/2010/wordml" xmlns:w15="http://schemas.microsoft.com/office/word/2012/wordml" xmlns:w16cex="http://schemas.microsoft.com/office/word/2018/wordml/cex" xmlns:w16cid="http://schemas.microsoft.com/office/word/2016/wordml/cid" xmlns:w16="http://schemas.microsoft.com/office/word/2018/wordml" xmlns:w16se="http://schemas.microsoft.com/office/word/2015/wordml/symex" mc:Ignorable="w14 w15 w16se w16cid w16 w16cex">
   <w:docDefaults>
     <w:rPrDefault>
       <w:rPr>
@@ -2672,7 +4053,7 @@
       </w:pPr>
     </w:pPrDefault>
   </w:docDefaults>
-  <w:latentStyles w:defLockedState="0" w:defUIPriority="99" w:defSemiHidden="0" w:defUnhideWhenUsed="0" w:defQFormat="0" w:count="371">
+  <w:latentStyles w:defLockedState="0" w:defUIPriority="99" w:defSemiHidden="0" w:defUnhideWhenUsed="0" w:defQFormat="0" w:count="376">
     <w:lsdException w:name="Normal" w:uiPriority="0" w:qFormat="1"/>
     <w:lsdException w:name="heading 1" w:uiPriority="9" w:qFormat="1"/>
     <w:lsdException w:name="heading 2" w:semiHidden="1" w:uiPriority="9" w:unhideWhenUsed="1" w:qFormat="1"/>
@@ -2778,7 +4159,6 @@
     <w:lsdException w:name="HTML Sample" w:semiHidden="1" w:unhideWhenUsed="1"/>
     <w:lsdException w:name="HTML Typewriter" w:semiHidden="1" w:unhideWhenUsed="1"/>
     <w:lsdException w:name="HTML Variable" w:semiHidden="1" w:unhideWhenUsed="1"/>
-    <w:lsdException w:name="Normal Table" w:semiHidden="1" w:unhideWhenUsed="1"/>
     <w:lsdException w:name="annotation subject" w:semiHidden="1" w:unhideWhenUsed="1"/>
     <w:lsdException w:name="No List" w:semiHidden="1" w:unhideWhenUsed="1"/>
     <w:lsdException w:name="Outline List 1" w:semiHidden="1" w:unhideWhenUsed="1"/>
@@ -2821,11 +4201,8 @@
     <w:lsdException w:name="Table Contemporary" w:semiHidden="1" w:unhideWhenUsed="1"/>
     <w:lsdException w:name="Table Elegant" w:semiHidden="1" w:unhideWhenUsed="1"/>
     <w:lsdException w:name="Table Professional" w:semiHidden="1" w:unhideWhenUsed="1"/>
-    <w:lsdException w:name="Table Subtle 1" w:semiHidden="1" w:unhideWhenUsed="1"/>
     <w:lsdException w:name="Table Subtle 2" w:semiHidden="1" w:unhideWhenUsed="1"/>
     <w:lsdException w:name="Table Web 1" w:semiHidden="1" w:unhideWhenUsed="1"/>
-    <w:lsdException w:name="Table Web 2" w:semiHidden="1" w:unhideWhenUsed="1"/>
-    <w:lsdException w:name="Table Web 3" w:semiHidden="1" w:unhideWhenUsed="1"/>
     <w:lsdException w:name="Balloon Text" w:semiHidden="1" w:unhideWhenUsed="1"/>
     <w:lsdException w:name="Table Grid" w:uiPriority="39"/>
     <w:lsdException w:name="Table Theme" w:semiHidden="1" w:unhideWhenUsed="1"/>
@@ -3044,13 +4421,15 @@
     <w:lsdException w:name="List Table 5 Dark Accent 6" w:uiPriority="50"/>
     <w:lsdException w:name="List Table 6 Colorful Accent 6" w:uiPriority="51"/>
     <w:lsdException w:name="List Table 7 Colorful Accent 6" w:uiPriority="52"/>
+    <w:lsdException w:name="Mention" w:semiHidden="1" w:unhideWhenUsed="1"/>
+    <w:lsdException w:name="Smart Hyperlink" w:semiHidden="1" w:unhideWhenUsed="1"/>
+    <w:lsdException w:name="Hashtag" w:semiHidden="1" w:unhideWhenUsed="1"/>
+    <w:lsdException w:name="Unresolved Mention" w:semiHidden="1" w:unhideWhenUsed="1"/>
+    <w:lsdException w:name="Smart Link" w:semiHidden="1" w:unhideWhenUsed="1"/>
   </w:latentStyles>
   <w:style w:type="paragraph" w:default="1" w:styleId="Normal">
     <w:name w:val="Normal"/>
     <w:qFormat/>
-    <w:rPr>
-      <w:lang w:val="en-US"/>
-    </w:rPr>
   </w:style>
   <w:style w:type="character" w:default="1" w:styleId="Fuentedeprrafopredeter">
     <w:name w:val="Default Paragraph Font"/>
@@ -3089,6 +4468,22 @@
       <w:ind w:left="720"/>
       <w:contextualSpacing/>
     </w:pPr>
+  </w:style>
+  <w:style w:type="paragraph" w:styleId="NormalWeb">
+    <w:name w:val="Normal (Web)"/>
+    <w:basedOn w:val="Normal"/>
+    <w:uiPriority w:val="99"/>
+    <w:unhideWhenUsed/>
+    <w:rsid w:val="000F3D17"/>
+    <w:pPr>
+      <w:spacing w:before="100" w:beforeAutospacing="1" w:after="100" w:afterAutospacing="1" w:line="240" w:lineRule="auto"/>
+    </w:pPr>
+    <w:rPr>
+      <w:rFonts w:ascii="Times New Roman" w:eastAsia="Times New Roman" w:hAnsi="Times New Roman" w:cs="Times New Roman"/>
+      <w:sz w:val="24"/>
+      <w:szCs w:val="24"/>
+      <w:lang w:val="es-AR" w:eastAsia="ko-KR"/>
+    </w:rPr>
   </w:style>
 </w:styles>
 </file>

</xml_diff>